<commit_message>
Translated data analysis; updated UML.
</commit_message>
<xml_diff>
--- a/Datenanalyse.docx
+++ b/Datenanalyse.docx
@@ -1,13 +1,19 @@
 
 <file path=word/document.xml><?xml version="1.0" encoding="utf-8"?>
-<w:document xmlns:wpc="http://schemas.microsoft.com/office/word/2010/wordprocessingCanvas" xmlns:mc="http://schemas.openxmlformats.org/markup-compatibility/2006" xmlns:o="urn:schemas-microsoft-com:office:office" xmlns:r="http://schemas.openxmlformats.org/officeDocument/2006/relationships" xmlns:m="http://schemas.openxmlformats.org/officeDocument/2006/math" xmlns:v="urn:schemas-microsoft-com:vml" xmlns:wp14="http://schemas.microsoft.com/office/word/2010/wordprocessingDrawing" xmlns:wp="http://schemas.openxmlformats.org/drawingml/2006/wordprocessingDrawing" xmlns:w10="urn:schemas-microsoft-com:office:word" xmlns:w="http://schemas.openxmlformats.org/wordprocessingml/2006/main" xmlns:w14="http://schemas.microsoft.com/office/word/2010/wordml" xmlns:wpg="http://schemas.microsoft.com/office/word/2010/wordprocessingGroup" xmlns:wpi="http://schemas.microsoft.com/office/word/2010/wordprocessingInk" xmlns:wne="http://schemas.microsoft.com/office/word/2006/wordml" xmlns:wps="http://schemas.microsoft.com/office/word/2010/wordprocessingShape" mc:Ignorable="w14 wp14">
+<w:document xmlns:wpc="http://schemas.microsoft.com/office/word/2010/wordprocessingCanvas" xmlns:mc="http://schemas.openxmlformats.org/markup-compatibility/2006" xmlns:o="urn:schemas-microsoft-com:office:office" xmlns:r="http://schemas.openxmlformats.org/officeDocument/2006/relationships" xmlns:m="http://schemas.openxmlformats.org/officeDocument/2006/math" xmlns:v="urn:schemas-microsoft-com:vml" xmlns:wp14="http://schemas.microsoft.com/office/word/2010/wordprocessingDrawing" xmlns:wp="http://schemas.openxmlformats.org/drawingml/2006/wordprocessingDrawing" xmlns:w10="urn:schemas-microsoft-com:office:word" xmlns:w="http://schemas.openxmlformats.org/wordprocessingml/2006/main" xmlns:w14="http://schemas.microsoft.com/office/word/2010/wordml" xmlns:w15="http://schemas.microsoft.com/office/word/2012/wordml" xmlns:wpg="http://schemas.microsoft.com/office/word/2010/wordprocessingGroup" xmlns:wpi="http://schemas.microsoft.com/office/word/2010/wordprocessingInk" xmlns:wne="http://schemas.microsoft.com/office/word/2006/wordml" xmlns:wps="http://schemas.microsoft.com/office/word/2010/wordprocessingShape" mc:Ignorable="w14 w15 wp14">
   <w:body>
     <w:p>
       <w:pPr>
         <w:pStyle w:val="berschrift4"/>
-      </w:pPr>
-      <w:r>
-        <w:t>Wahlgebiete</w:t>
+        <w:rPr>
+          <w:lang w:val="en-GB"/>
+        </w:rPr>
+      </w:pPr>
+      <w:r>
+        <w:rPr>
+          <w:lang w:val="en-GB"/>
+        </w:rPr>
+        <w:t>Partition of the area of election</w:t>
       </w:r>
     </w:p>
     <w:p>
@@ -18,21 +24,33 @@
           <w:numId w:val="5"/>
         </w:numPr>
         <w:rPr>
-          <w:lang w:eastAsia="de-AT"/>
+          <w:lang w:val="en-GB" w:eastAsia="de-AT"/>
         </w:rPr>
       </w:pPr>
       <w:r>
         <w:rPr>
           <w:b/>
-          <w:lang w:eastAsia="de-AT"/>
-        </w:rPr>
-        <w:t>Bundesland</w:t>
-      </w:r>
-      <w:r>
-        <w:rPr>
-          <w:lang w:eastAsia="de-AT"/>
-        </w:rPr>
-        <w:t>: Die Bundesrepublik wird in ihre Bundesländer aufgeteilt.</w:t>
+          <w:lang w:val="en-GB" w:eastAsia="de-AT"/>
+        </w:rPr>
+        <w:t>Federal State</w:t>
+      </w:r>
+      <w:r>
+        <w:rPr>
+          <w:lang w:val="en-GB" w:eastAsia="de-AT"/>
+        </w:rPr>
+        <w:t xml:space="preserve">: The Federal Republic of Germany is divided into </w:t>
+      </w:r>
+      <w:r>
+        <w:rPr>
+          <w:lang w:val="en-GB" w:eastAsia="de-AT"/>
+        </w:rPr>
+        <w:t>its</w:t>
+      </w:r>
+      <w:r>
+        <w:rPr>
+          <w:lang w:val="en-GB" w:eastAsia="de-AT"/>
+        </w:rPr>
+        <w:t xml:space="preserve"> federal states.</w:t>
       </w:r>
     </w:p>
     <w:p>
@@ -43,12 +61,12 @@
           <w:numId w:val="5"/>
         </w:numPr>
         <w:rPr>
-          <w:lang w:eastAsia="de-AT"/>
-        </w:rPr>
-      </w:pPr>
-      <w:r>
-        <w:rPr>
-          <w:lang w:eastAsia="de-AT"/>
+          <w:lang w:val="en-GB" w:eastAsia="de-AT"/>
+        </w:rPr>
+      </w:pPr>
+      <w:r>
+        <w:rPr>
+          <w:lang w:val="en-GB" w:eastAsia="de-AT"/>
         </w:rPr>
         <w:t>Name</w:t>
       </w:r>
@@ -61,21 +79,51 @@
           <w:numId w:val="5"/>
         </w:numPr>
         <w:rPr>
-          <w:lang w:eastAsia="de-AT"/>
+          <w:lang w:val="en-GB" w:eastAsia="de-AT"/>
         </w:rPr>
       </w:pPr>
       <w:r>
         <w:rPr>
           <w:b/>
-          <w:lang w:eastAsia="de-AT"/>
-        </w:rPr>
-        <w:t>Wahlkreis</w:t>
-      </w:r>
-      <w:r>
-        <w:rPr>
-          <w:lang w:eastAsia="de-AT"/>
-        </w:rPr>
-        <w:t>: Jedes Bundesland wird in Wahlkreise unterteilt.</w:t>
+          <w:lang w:val="en-GB" w:eastAsia="de-AT"/>
+        </w:rPr>
+        <w:t>Constituency</w:t>
+      </w:r>
+      <w:r>
+        <w:rPr>
+          <w:lang w:val="en-GB" w:eastAsia="de-AT"/>
+        </w:rPr>
+        <w:t xml:space="preserve">: </w:t>
+      </w:r>
+      <w:r>
+        <w:rPr>
+          <w:lang w:val="en-GB" w:eastAsia="de-AT"/>
+        </w:rPr>
+        <w:t xml:space="preserve">Every federal state is </w:t>
+      </w:r>
+      <w:r>
+        <w:rPr>
+          <w:lang w:val="en-GB" w:eastAsia="de-AT"/>
+        </w:rPr>
+        <w:t>divided</w:t>
+      </w:r>
+      <w:r>
+        <w:rPr>
+          <w:lang w:val="en-GB" w:eastAsia="de-AT"/>
+        </w:rPr>
+        <w:t xml:space="preserve"> into </w:t>
+      </w:r>
+      <w:r>
+        <w:rPr>
+          <w:lang w:val="en-GB" w:eastAsia="de-AT"/>
+        </w:rPr>
+        <w:t>constituencies</w:t>
+      </w:r>
+      <w:r>
+        <w:rPr>
+          <w:lang w:val="en-GB" w:eastAsia="de-AT"/>
+        </w:rPr>
+        <w:t>.</w:t>
       </w:r>
     </w:p>
     <w:p>
@@ -86,14 +134,20 @@
           <w:numId w:val="5"/>
         </w:numPr>
         <w:rPr>
-          <w:lang w:eastAsia="de-AT"/>
-        </w:rPr>
-      </w:pPr>
-      <w:r>
-        <w:rPr>
-          <w:lang w:eastAsia="de-AT"/>
-        </w:rPr>
-        <w:t>Nummer, Name</w:t>
+          <w:lang w:val="en-GB" w:eastAsia="de-AT"/>
+        </w:rPr>
+      </w:pPr>
+      <w:r>
+        <w:rPr>
+          <w:lang w:val="en-GB" w:eastAsia="de-AT"/>
+        </w:rPr>
+        <w:t>Number</w:t>
+      </w:r>
+      <w:r>
+        <w:rPr>
+          <w:lang w:val="en-GB" w:eastAsia="de-AT"/>
+        </w:rPr>
+        <w:t>, Name</w:t>
       </w:r>
     </w:p>
     <w:p>
@@ -104,21 +158,29 @@
           <w:numId w:val="5"/>
         </w:numPr>
         <w:rPr>
-          <w:lang w:eastAsia="de-AT"/>
-        </w:rPr>
-      </w:pPr>
+          <w:lang w:val="en-GB" w:eastAsia="de-AT"/>
+        </w:rPr>
+      </w:pPr>
+      <w:proofErr w:type="spellStart"/>
       <w:r>
         <w:rPr>
           <w:b/>
-          <w:lang w:eastAsia="de-AT"/>
+          <w:lang w:val="en-GB" w:eastAsia="de-AT"/>
         </w:rPr>
         <w:t>Wahlbezirk</w:t>
       </w:r>
-      <w:r>
-        <w:rPr>
-          <w:lang w:eastAsia="de-AT"/>
-        </w:rPr>
-        <w:t>: Jeder Wahlkreis wird in Wahlbezirke unterteilt.</w:t>
+      <w:proofErr w:type="spellEnd"/>
+      <w:r>
+        <w:rPr>
+          <w:lang w:val="en-GB" w:eastAsia="de-AT"/>
+        </w:rPr>
+        <w:t xml:space="preserve">: </w:t>
+      </w:r>
+      <w:r>
+        <w:rPr>
+          <w:lang w:val="en-GB" w:eastAsia="de-AT"/>
+        </w:rPr>
+        <w:t>Every constituency is again divided in to wards for voting by casting a ballot or ballot letter. The subdivision is based on number of those entitled to vote.</w:t>
       </w:r>
     </w:p>
     <w:p>
@@ -129,14 +191,14 @@
           <w:numId w:val="5"/>
         </w:numPr>
         <w:rPr>
-          <w:lang w:eastAsia="de-AT"/>
-        </w:rPr>
-      </w:pPr>
-      <w:r>
-        <w:rPr>
-          <w:lang w:eastAsia="de-AT"/>
-        </w:rPr>
-        <w:t>Nummer</w:t>
+          <w:lang w:val="en-GB" w:eastAsia="de-AT"/>
+        </w:rPr>
+      </w:pPr>
+      <w:r>
+        <w:rPr>
+          <w:lang w:val="en-GB" w:eastAsia="de-AT"/>
+        </w:rPr>
+        <w:t>Number</w:t>
       </w:r>
     </w:p>
     <w:p>
@@ -147,39 +209,43 @@
           <w:numId w:val="5"/>
         </w:numPr>
         <w:rPr>
-          <w:lang w:eastAsia="de-AT"/>
-        </w:rPr>
-      </w:pPr>
+          <w:lang w:val="en-GB" w:eastAsia="de-AT"/>
+        </w:rPr>
+      </w:pPr>
+      <w:proofErr w:type="spellStart"/>
       <w:r>
         <w:rPr>
           <w:b/>
-          <w:lang w:eastAsia="de-AT"/>
+          <w:lang w:val="en-GB" w:eastAsia="de-AT"/>
         </w:rPr>
         <w:t>Briefwahlbezirk</w:t>
       </w:r>
-      <w:r>
-        <w:rPr>
-          <w:lang w:eastAsia="de-AT"/>
+      <w:proofErr w:type="spellEnd"/>
+      <w:r>
+        <w:rPr>
+          <w:lang w:val="en-GB" w:eastAsia="de-AT"/>
         </w:rPr>
         <w:t xml:space="preserve">: </w:t>
       </w:r>
       <w:r>
         <w:rPr>
-          <w:lang w:eastAsia="de-AT"/>
-        </w:rPr>
-        <w:t>Jeder Wahlkreis wird in Briefwahlbezirk</w:t>
-      </w:r>
-      <w:r>
-        <w:rPr>
-          <w:lang w:eastAsia="de-AT"/>
-        </w:rPr>
-        <w:t xml:space="preserve"> </w:t>
-      </w:r>
-      <w:r>
-        <w:rPr>
-          <w:lang w:eastAsia="de-AT"/>
-        </w:rPr>
-        <w:t>unterteilt.</w:t>
+          <w:lang w:val="en-GB" w:eastAsia="de-AT"/>
+        </w:rPr>
+        <w:t xml:space="preserve">Voting by letter is done in a </w:t>
+      </w:r>
+      <w:proofErr w:type="spellStart"/>
+      <w:r>
+        <w:rPr>
+          <w:lang w:val="en-GB" w:eastAsia="de-AT"/>
+        </w:rPr>
+        <w:t>Briefwahlbezirk</w:t>
+      </w:r>
+      <w:proofErr w:type="spellEnd"/>
+      <w:r>
+        <w:rPr>
+          <w:lang w:val="en-GB" w:eastAsia="de-AT"/>
+        </w:rPr>
+        <w:t>, which is part of a constituency.</w:t>
       </w:r>
     </w:p>
     <w:p>
@@ -190,22 +256,28 @@
           <w:numId w:val="5"/>
         </w:numPr>
         <w:rPr>
-          <w:lang w:eastAsia="de-AT"/>
-        </w:rPr>
-      </w:pPr>
-      <w:r>
-        <w:rPr>
-          <w:lang w:eastAsia="de-AT"/>
-        </w:rPr>
-        <w:t>Nummer</w:t>
+          <w:lang w:val="en-GB" w:eastAsia="de-AT"/>
+        </w:rPr>
+      </w:pPr>
+      <w:r>
+        <w:rPr>
+          <w:lang w:val="en-GB" w:eastAsia="de-AT"/>
+        </w:rPr>
+        <w:t>Number</w:t>
       </w:r>
     </w:p>
     <w:p>
       <w:pPr>
         <w:pStyle w:val="berschrift4"/>
-      </w:pPr>
-      <w:r>
-        <w:t>Wähler</w:t>
+        <w:rPr>
+          <w:lang w:val="en-GB"/>
+        </w:rPr>
+      </w:pPr>
+      <w:r>
+        <w:rPr>
+          <w:lang w:val="en-GB"/>
+        </w:rPr>
+        <w:t>Citizens</w:t>
       </w:r>
     </w:p>
     <w:p>
@@ -213,30 +285,24 @@
         <w:pStyle w:val="Listenabsatz"/>
         <w:numPr>
           <w:ilvl w:val="0"/>
-          <w:numId w:val="6"/>
+          <w:numId w:val="9"/>
         </w:numPr>
         <w:rPr>
-          <w:lang w:eastAsia="de-AT"/>
+          <w:lang w:val="en-GB" w:eastAsia="de-AT"/>
         </w:rPr>
       </w:pPr>
       <w:r>
         <w:rPr>
           <w:b/>
-          <w:lang w:eastAsia="de-AT"/>
-        </w:rPr>
-        <w:t>Wähler</w:t>
-      </w:r>
-      <w:r>
-        <w:rPr>
-          <w:lang w:eastAsia="de-AT"/>
-        </w:rPr>
-        <w:t xml:space="preserve">: </w:t>
-      </w:r>
-      <w:r>
-        <w:rPr>
-          <w:lang w:eastAsia="de-AT"/>
-        </w:rPr>
-        <w:t>Ein Wähler ist eine Person die bei der Wahl wahlberechtigt ist.</w:t>
+          <w:lang w:val="en-GB" w:eastAsia="de-AT"/>
+        </w:rPr>
+        <w:t>Citizens</w:t>
+      </w:r>
+      <w:r>
+        <w:rPr>
+          <w:lang w:val="en-GB" w:eastAsia="de-AT"/>
+        </w:rPr>
+        <w:t>: Every man or woman is entitled to vote unless this right is voided by court order.</w:t>
       </w:r>
     </w:p>
     <w:p>
@@ -244,25 +310,17 @@
         <w:pStyle w:val="Listenabsatz"/>
         <w:numPr>
           <w:ilvl w:val="1"/>
-          <w:numId w:val="6"/>
+          <w:numId w:val="9"/>
         </w:numPr>
         <w:rPr>
-          <w:lang w:eastAsia="de-AT"/>
-        </w:rPr>
-      </w:pPr>
-      <w:r>
-        <w:rPr>
-          <w:lang w:eastAsia="de-AT"/>
-        </w:rPr>
-        <w:t>Titel, Vorname, Nachname, Geburtsdatum</w:t>
-      </w:r>
-      <w:bookmarkStart w:id="0" w:name="_GoBack"/>
-      <w:bookmarkEnd w:id="0"/>
-      <w:r>
-        <w:rPr>
-          <w:lang w:eastAsia="de-AT"/>
-        </w:rPr>
-        <w:t>, Geschlecht, Adresse</w:t>
+          <w:lang w:val="en-GB" w:eastAsia="de-AT"/>
+        </w:rPr>
+      </w:pPr>
+      <w:r>
+        <w:rPr>
+          <w:lang w:val="en-GB" w:eastAsia="de-AT"/>
+        </w:rPr>
+        <w:t>Title, first name, last name, date of birth, sex, address etc.</w:t>
       </w:r>
     </w:p>
     <w:p>
@@ -270,61 +328,93 @@
         <w:pStyle w:val="Listenabsatz"/>
         <w:numPr>
           <w:ilvl w:val="0"/>
-          <w:numId w:val="6"/>
+          <w:numId w:val="9"/>
         </w:numPr>
         <w:rPr>
-          <w:lang w:eastAsia="de-AT"/>
+          <w:lang w:val="en-GB" w:eastAsia="de-AT"/>
         </w:rPr>
       </w:pPr>
       <w:r>
         <w:rPr>
           <w:b/>
-          <w:lang w:eastAsia="de-AT"/>
-        </w:rPr>
-        <w:t>Wählerverzeichnis</w:t>
-      </w:r>
-      <w:r>
-        <w:rPr>
-          <w:lang w:eastAsia="de-AT"/>
-        </w:rPr>
-        <w:t>:</w:t>
-      </w:r>
-      <w:r>
-        <w:rPr>
-          <w:lang w:eastAsia="de-AT"/>
-        </w:rPr>
-        <w:t xml:space="preserve"> Jeder Wahlbezirk führt ein Wahlverzeichnis, in dem alle wahlberechtigten Personen dieses Wahlbezirks aufgelistet sind.</w:t>
+          <w:lang w:val="en-GB" w:eastAsia="de-AT"/>
+        </w:rPr>
+        <w:t>Register</w:t>
+      </w:r>
+      <w:r>
+        <w:rPr>
+          <w:lang w:val="en-GB" w:eastAsia="de-AT"/>
+        </w:rPr>
+        <w:t>: Every constituency has register of those citizens registered there and thus the right to vote there.</w:t>
       </w:r>
     </w:p>
+    <w:p>
+      <w:pPr>
+        <w:pStyle w:val="berschrift4"/>
+        <w:rPr>
+          <w:lang w:val="en-GB"/>
+        </w:rPr>
+      </w:pPr>
+      <w:bookmarkStart w:id="0" w:name="_GoBack"/>
+      <w:r>
+        <w:rPr>
+          <w:lang w:val="en-GB"/>
+        </w:rPr>
+        <w:t>Voting</w:t>
+      </w:r>
+    </w:p>
+    <w:bookmarkEnd w:id="0"/>
     <w:p>
       <w:pPr>
         <w:pStyle w:val="Listenabsatz"/>
         <w:numPr>
           <w:ilvl w:val="0"/>
-          <w:numId w:val="6"/>
+          <w:numId w:val="9"/>
         </w:numPr>
         <w:rPr>
-          <w:lang w:eastAsia="de-AT"/>
+          <w:lang w:val="en-GB" w:eastAsia="de-AT"/>
         </w:rPr>
       </w:pPr>
       <w:r>
         <w:rPr>
           <w:b/>
-          <w:lang w:eastAsia="de-AT"/>
-        </w:rPr>
-        <w:t>Stimmabgabe</w:t>
-      </w:r>
-      <w:r>
-        <w:rPr>
-          <w:lang w:eastAsia="de-AT"/>
-        </w:rPr>
-        <w:t>:</w:t>
-      </w:r>
-      <w:r>
-        <w:rPr>
-          <w:lang w:eastAsia="de-AT"/>
-        </w:rPr>
-        <w:t xml:space="preserve"> Bei der Stimmabgabe wird eine Erststimme für einen Direktkandidaten des Wahlkreises und eine Zweistimme für eine kandidierende Partei im Bundesland abgegeben.</w:t>
+          <w:lang w:val="en-GB" w:eastAsia="de-AT"/>
+        </w:rPr>
+        <w:t>Vote</w:t>
+      </w:r>
+      <w:r>
+        <w:rPr>
+          <w:lang w:val="en-GB" w:eastAsia="de-AT"/>
+        </w:rPr>
+        <w:t>: When casting a vote, the citizen chooses a candidate for his constituency (</w:t>
+      </w:r>
+      <w:proofErr w:type="spellStart"/>
+      <w:r>
+        <w:rPr>
+          <w:lang w:val="en-GB" w:eastAsia="de-AT"/>
+        </w:rPr>
+        <w:t>Erststimme</w:t>
+      </w:r>
+      <w:proofErr w:type="spellEnd"/>
+      <w:r>
+        <w:rPr>
+          <w:lang w:val="en-GB" w:eastAsia="de-AT"/>
+        </w:rPr>
+        <w:t>) and a party for the state (</w:t>
+      </w:r>
+      <w:proofErr w:type="spellStart"/>
+      <w:r>
+        <w:rPr>
+          <w:lang w:val="en-GB" w:eastAsia="de-AT"/>
+        </w:rPr>
+        <w:t>Zweitstimme</w:t>
+      </w:r>
+      <w:proofErr w:type="spellEnd"/>
+      <w:r>
+        <w:rPr>
+          <w:lang w:val="en-GB" w:eastAsia="de-AT"/>
+        </w:rPr>
+        <w:t>). Every citizen can vote exactly one time per election.</w:t>
       </w:r>
     </w:p>
     <w:p>
@@ -332,24 +422,38 @@
         <w:pStyle w:val="Listenabsatz"/>
         <w:numPr>
           <w:ilvl w:val="1"/>
-          <w:numId w:val="6"/>
+          <w:numId w:val="9"/>
         </w:numPr>
         <w:rPr>
-          <w:lang w:eastAsia="de-AT"/>
+          <w:lang w:val="en-GB" w:eastAsia="de-AT"/>
         </w:rPr>
       </w:pPr>
       <w:r>
         <w:rPr>
           <w:b/>
-          <w:lang w:eastAsia="de-AT"/>
-        </w:rPr>
-        <w:t>Stimmzettel</w:t>
-      </w:r>
-      <w:r>
-        <w:rPr>
-          <w:lang w:eastAsia="de-AT"/>
-        </w:rPr>
-        <w:t>: Wählt der Wähler im Wahllokal wird dies mittels Stimmzettel durchgeführt.</w:t>
+          <w:lang w:val="en-GB" w:eastAsia="de-AT"/>
+        </w:rPr>
+        <w:t>Ballot</w:t>
+      </w:r>
+      <w:r>
+        <w:rPr>
+          <w:lang w:val="en-GB" w:eastAsia="de-AT"/>
+        </w:rPr>
+        <w:t xml:space="preserve">: Voting in person is done at a </w:t>
+      </w:r>
+      <w:proofErr w:type="spellStart"/>
+      <w:r>
+        <w:rPr>
+          <w:lang w:val="en-GB" w:eastAsia="de-AT"/>
+        </w:rPr>
+        <w:t>Wahllokal</w:t>
+      </w:r>
+      <w:proofErr w:type="spellEnd"/>
+      <w:r>
+        <w:rPr>
+          <w:lang w:val="en-GB" w:eastAsia="de-AT"/>
+        </w:rPr>
+        <w:t xml:space="preserve"> by ballot.</w:t>
       </w:r>
     </w:p>
     <w:p>
@@ -357,32 +461,163 @@
         <w:pStyle w:val="Listenabsatz"/>
         <w:numPr>
           <w:ilvl w:val="1"/>
-          <w:numId w:val="6"/>
+          <w:numId w:val="9"/>
         </w:numPr>
         <w:rPr>
-          <w:lang w:eastAsia="de-AT"/>
+          <w:lang w:val="en-GB" w:eastAsia="de-AT"/>
         </w:rPr>
       </w:pPr>
       <w:r>
         <w:rPr>
           <w:b/>
-          <w:lang w:eastAsia="de-AT"/>
-        </w:rPr>
-        <w:t>Wahlschein</w:t>
-      </w:r>
-      <w:r>
-        <w:rPr>
-          <w:lang w:eastAsia="de-AT"/>
-        </w:rPr>
-        <w:t>: Wählt ein Wähler per Briefwahl, oder in einem anderen Wahlbezirk seines Wahlkreises wird dies mittels Wahlschein durchgeführt.</w:t>
+          <w:lang w:val="en-GB" w:eastAsia="de-AT"/>
+        </w:rPr>
+        <w:t>Ballot letter</w:t>
+      </w:r>
+      <w:r>
+        <w:rPr>
+          <w:lang w:val="en-GB" w:eastAsia="de-AT"/>
+        </w:rPr>
+        <w:t>: When voting by letter or in a differen</w:t>
+      </w:r>
+      <w:r>
+        <w:rPr>
+          <w:lang w:val="en-GB" w:eastAsia="de-AT"/>
+        </w:rPr>
+        <w:t>t</w:t>
+      </w:r>
+      <w:r>
+        <w:rPr>
+          <w:lang w:val="en-GB" w:eastAsia="de-AT"/>
+        </w:rPr>
+        <w:t xml:space="preserve"> </w:t>
+      </w:r>
+      <w:proofErr w:type="spellStart"/>
+      <w:r>
+        <w:rPr>
+          <w:lang w:val="en-GB" w:eastAsia="de-AT"/>
+        </w:rPr>
+        <w:t>Wahlbezirk</w:t>
+      </w:r>
+      <w:proofErr w:type="spellEnd"/>
+      <w:r>
+        <w:rPr>
+          <w:lang w:val="en-GB" w:eastAsia="de-AT"/>
+        </w:rPr>
+        <w:t xml:space="preserve"> this is done by ballot letter.</w:t>
       </w:r>
     </w:p>
     <w:p>
       <w:pPr>
         <w:pStyle w:val="berschrift4"/>
-      </w:pPr>
-      <w:r>
-        <w:t>Kandidaten</w:t>
+        <w:rPr>
+          <w:lang w:val="en-GB"/>
+        </w:rPr>
+      </w:pPr>
+      <w:r>
+        <w:rPr>
+          <w:lang w:val="en-GB"/>
+        </w:rPr>
+        <w:t>Candidates</w:t>
+      </w:r>
+    </w:p>
+    <w:p>
+      <w:pPr>
+        <w:pStyle w:val="Listenabsatz"/>
+        <w:numPr>
+          <w:ilvl w:val="0"/>
+          <w:numId w:val="8"/>
+        </w:numPr>
+        <w:rPr>
+          <w:b/>
+          <w:lang w:val="en-GB" w:eastAsia="de-AT"/>
+        </w:rPr>
+      </w:pPr>
+      <w:r>
+        <w:rPr>
+          <w:b/>
+          <w:lang w:val="en-GB" w:eastAsia="de-AT"/>
+        </w:rPr>
+        <w:t>Parties</w:t>
+      </w:r>
+    </w:p>
+    <w:p>
+      <w:pPr>
+        <w:pStyle w:val="Listenabsatz"/>
+        <w:numPr>
+          <w:ilvl w:val="1"/>
+          <w:numId w:val="8"/>
+        </w:numPr>
+        <w:rPr>
+          <w:lang w:val="en-GB" w:eastAsia="de-AT"/>
+        </w:rPr>
+      </w:pPr>
+      <w:r>
+        <w:rPr>
+          <w:lang w:val="en-GB" w:eastAsia="de-AT"/>
+        </w:rPr>
+        <w:t>Name,</w:t>
+      </w:r>
+      <w:r>
+        <w:rPr>
+          <w:lang w:val="en-GB" w:eastAsia="de-AT"/>
+        </w:rPr>
+        <w:t xml:space="preserve"> Shorthand</w:t>
+      </w:r>
+    </w:p>
+    <w:p>
+      <w:pPr>
+        <w:pStyle w:val="Listenabsatz"/>
+        <w:numPr>
+          <w:ilvl w:val="0"/>
+          <w:numId w:val="8"/>
+        </w:numPr>
+        <w:rPr>
+          <w:lang w:val="en-GB" w:eastAsia="de-AT"/>
+        </w:rPr>
+      </w:pPr>
+      <w:r>
+        <w:rPr>
+          <w:b/>
+          <w:lang w:val="en-GB" w:eastAsia="de-AT"/>
+        </w:rPr>
+        <w:t>Candidates</w:t>
+      </w:r>
+      <w:r>
+        <w:rPr>
+          <w:lang w:val="en-GB" w:eastAsia="de-AT"/>
+        </w:rPr>
+        <w:t xml:space="preserve">: </w:t>
+      </w:r>
+      <w:r>
+        <w:rPr>
+          <w:lang w:val="en-GB" w:eastAsia="de-AT"/>
+        </w:rPr>
+        <w:t>Candidates can be members of one or more parties</w:t>
+      </w:r>
+      <w:r>
+        <w:rPr>
+          <w:lang w:val="en-GB" w:eastAsia="de-AT"/>
+        </w:rPr>
+        <w:t>.</w:t>
+      </w:r>
+    </w:p>
+    <w:p>
+      <w:pPr>
+        <w:pStyle w:val="Listenabsatz"/>
+        <w:numPr>
+          <w:ilvl w:val="1"/>
+          <w:numId w:val="8"/>
+        </w:numPr>
+        <w:rPr>
+          <w:lang w:val="en-GB" w:eastAsia="de-AT"/>
+        </w:rPr>
+      </w:pPr>
+      <w:r>
+        <w:rPr>
+          <w:lang w:val="en-GB" w:eastAsia="de-AT"/>
+        </w:rPr>
+        <w:t>Name, age, party affiliation</w:t>
       </w:r>
     </w:p>
     <w:p>
@@ -393,27 +628,51 @@
           <w:numId w:val="7"/>
         </w:numPr>
         <w:rPr>
-          <w:lang w:eastAsia="de-AT"/>
+          <w:lang w:val="en-GB" w:eastAsia="de-AT"/>
         </w:rPr>
       </w:pPr>
       <w:r>
         <w:rPr>
           <w:b/>
-          <w:lang w:eastAsia="de-AT"/>
-        </w:rPr>
-        <w:t>Direktkandidaten</w:t>
-      </w:r>
-      <w:r>
-        <w:rPr>
-          <w:lang w:eastAsia="de-AT"/>
+          <w:lang w:val="en-GB" w:eastAsia="de-AT"/>
+        </w:rPr>
+        <w:t>Direct candidates</w:t>
+      </w:r>
+      <w:r>
+        <w:rPr>
+          <w:lang w:val="en-GB" w:eastAsia="de-AT"/>
         </w:rPr>
         <w:t>:</w:t>
       </w:r>
       <w:r>
         <w:rPr>
-          <w:lang w:eastAsia="de-AT"/>
-        </w:rPr>
-        <w:t xml:space="preserve"> Pro Partei kann in jedem Wahlkreis ein Kandidat für das Direktmandat kandidieren.</w:t>
+          <w:lang w:val="en-GB" w:eastAsia="de-AT"/>
+        </w:rPr>
+        <w:t xml:space="preserve"> </w:t>
+      </w:r>
+      <w:r>
+        <w:rPr>
+          <w:lang w:val="en-GB" w:eastAsia="de-AT"/>
+        </w:rPr>
+        <w:t xml:space="preserve">Per party </w:t>
+      </w:r>
+      <w:r>
+        <w:rPr>
+          <w:lang w:val="en-GB" w:eastAsia="de-AT"/>
+        </w:rPr>
+        <w:t>exactly one candidate</w:t>
+      </w:r>
+      <w:r>
+        <w:rPr>
+          <w:lang w:val="en-GB" w:eastAsia="de-AT"/>
+        </w:rPr>
+        <w:t xml:space="preserve"> can be nominated per </w:t>
+      </w:r>
+      <w:r>
+        <w:rPr>
+          <w:lang w:val="en-GB" w:eastAsia="de-AT"/>
+        </w:rPr>
+        <w:t>constituency. This candidate may not be member in any other party. Candidates without party affiliations are possible.</w:t>
       </w:r>
     </w:p>
     <w:p>
@@ -424,39 +683,32 @@
           <w:numId w:val="7"/>
         </w:numPr>
         <w:rPr>
-          <w:lang w:eastAsia="de-AT"/>
+          <w:lang w:val="en-GB" w:eastAsia="de-AT"/>
         </w:rPr>
       </w:pPr>
       <w:r>
         <w:rPr>
           <w:b/>
-          <w:lang w:eastAsia="de-AT"/>
-        </w:rPr>
-        <w:t>Lande</w:t>
-      </w:r>
-      <w:r>
-        <w:rPr>
-          <w:b/>
-          <w:lang w:eastAsia="de-AT"/>
-        </w:rPr>
-        <w:t>skandidaten</w:t>
-      </w:r>
-      <w:r>
-        <w:rPr>
-          <w:lang w:eastAsia="de-AT"/>
+          <w:lang w:val="en-GB" w:eastAsia="de-AT"/>
+        </w:rPr>
+        <w:t>State candidates</w:t>
+      </w:r>
+      <w:r>
+        <w:rPr>
+          <w:lang w:val="en-GB" w:eastAsia="de-AT"/>
         </w:rPr>
         <w:t xml:space="preserve">: </w:t>
       </w:r>
       <w:r>
         <w:rPr>
-          <w:lang w:eastAsia="de-AT"/>
-        </w:rPr>
-        <w:t>Für jede kandidierende Partei gibt es eine Landesliste pro Bundesland auf der die Kandidaten in definierter Reihenfolge aufgelistet werden.</w:t>
+          <w:lang w:val="en-GB" w:eastAsia="de-AT"/>
+        </w:rPr>
+        <w:t xml:space="preserve">Every party running in a state presents a list of candidates with a defined order. </w:t>
       </w:r>
     </w:p>
     <w:sectPr>
-      <w:headerReference w:type="default" r:id="rId9"/>
-      <w:footerReference w:type="default" r:id="rId10"/>
+      <w:headerReference w:type="default" r:id="rId8"/>
+      <w:footerReference w:type="default" r:id="rId9"/>
       <w:pgSz w:w="11906" w:h="16838"/>
       <w:pgMar w:top="1417" w:right="1417" w:bottom="1134" w:left="1417" w:header="708" w:footer="708" w:gutter="0"/>
       <w:pgNumType w:start="1"/>
@@ -468,7 +720,7 @@
 </file>
 
 <file path=word/endnotes.xml><?xml version="1.0" encoding="utf-8"?>
-<w:endnotes xmlns:wpc="http://schemas.microsoft.com/office/word/2010/wordprocessingCanvas" xmlns:mc="http://schemas.openxmlformats.org/markup-compatibility/2006" xmlns:o="urn:schemas-microsoft-com:office:office" xmlns:r="http://schemas.openxmlformats.org/officeDocument/2006/relationships" xmlns:m="http://schemas.openxmlformats.org/officeDocument/2006/math" xmlns:v="urn:schemas-microsoft-com:vml" xmlns:wp14="http://schemas.microsoft.com/office/word/2010/wordprocessingDrawing" xmlns:wp="http://schemas.openxmlformats.org/drawingml/2006/wordprocessingDrawing" xmlns:w10="urn:schemas-microsoft-com:office:word" xmlns:w="http://schemas.openxmlformats.org/wordprocessingml/2006/main" xmlns:w14="http://schemas.microsoft.com/office/word/2010/wordml" xmlns:wpg="http://schemas.microsoft.com/office/word/2010/wordprocessingGroup" xmlns:wpi="http://schemas.microsoft.com/office/word/2010/wordprocessingInk" xmlns:wne="http://schemas.microsoft.com/office/word/2006/wordml" xmlns:wps="http://schemas.microsoft.com/office/word/2010/wordprocessingShape" mc:Ignorable="w14 wp14">
+<w:endnotes xmlns:wpc="http://schemas.microsoft.com/office/word/2010/wordprocessingCanvas" xmlns:mc="http://schemas.openxmlformats.org/markup-compatibility/2006" xmlns:o="urn:schemas-microsoft-com:office:office" xmlns:r="http://schemas.openxmlformats.org/officeDocument/2006/relationships" xmlns:m="http://schemas.openxmlformats.org/officeDocument/2006/math" xmlns:v="urn:schemas-microsoft-com:vml" xmlns:wp14="http://schemas.microsoft.com/office/word/2010/wordprocessingDrawing" xmlns:wp="http://schemas.openxmlformats.org/drawingml/2006/wordprocessingDrawing" xmlns:w10="urn:schemas-microsoft-com:office:word" xmlns:w="http://schemas.openxmlformats.org/wordprocessingml/2006/main" xmlns:w14="http://schemas.microsoft.com/office/word/2010/wordml" xmlns:w15="http://schemas.microsoft.com/office/word/2012/wordml" xmlns:wpg="http://schemas.microsoft.com/office/word/2010/wordprocessingGroup" xmlns:wpi="http://schemas.microsoft.com/office/word/2010/wordprocessingInk" xmlns:wne="http://schemas.microsoft.com/office/word/2006/wordml" xmlns:wps="http://schemas.microsoft.com/office/word/2010/wordprocessingShape" mc:Ignorable="w14 w15 wp14">
   <w:endnote w:type="separator" w:id="-1">
     <w:p>
       <w:pPr>
@@ -493,7 +745,7 @@
 </file>
 
 <file path=word/footer1.xml><?xml version="1.0" encoding="utf-8"?>
-<w:ftr xmlns:wpc="http://schemas.microsoft.com/office/word/2010/wordprocessingCanvas" xmlns:mc="http://schemas.openxmlformats.org/markup-compatibility/2006" xmlns:o="urn:schemas-microsoft-com:office:office" xmlns:r="http://schemas.openxmlformats.org/officeDocument/2006/relationships" xmlns:m="http://schemas.openxmlformats.org/officeDocument/2006/math" xmlns:v="urn:schemas-microsoft-com:vml" xmlns:wp14="http://schemas.microsoft.com/office/word/2010/wordprocessingDrawing" xmlns:wp="http://schemas.openxmlformats.org/drawingml/2006/wordprocessingDrawing" xmlns:w10="urn:schemas-microsoft-com:office:word" xmlns:w="http://schemas.openxmlformats.org/wordprocessingml/2006/main" xmlns:w14="http://schemas.microsoft.com/office/word/2010/wordml" xmlns:wpg="http://schemas.microsoft.com/office/word/2010/wordprocessingGroup" xmlns:wpi="http://schemas.microsoft.com/office/word/2010/wordprocessingInk" xmlns:wne="http://schemas.microsoft.com/office/word/2006/wordml" xmlns:wps="http://schemas.microsoft.com/office/word/2010/wordprocessingShape" mc:Ignorable="w14 wp14">
+<w:ftr xmlns:wpc="http://schemas.microsoft.com/office/word/2010/wordprocessingCanvas" xmlns:mc="http://schemas.openxmlformats.org/markup-compatibility/2006" xmlns:o="urn:schemas-microsoft-com:office:office" xmlns:r="http://schemas.openxmlformats.org/officeDocument/2006/relationships" xmlns:m="http://schemas.openxmlformats.org/officeDocument/2006/math" xmlns:v="urn:schemas-microsoft-com:vml" xmlns:wp14="http://schemas.microsoft.com/office/word/2010/wordprocessingDrawing" xmlns:wp="http://schemas.openxmlformats.org/drawingml/2006/wordprocessingDrawing" xmlns:w10="urn:schemas-microsoft-com:office:word" xmlns:w="http://schemas.openxmlformats.org/wordprocessingml/2006/main" xmlns:w14="http://schemas.microsoft.com/office/word/2010/wordml" xmlns:w15="http://schemas.microsoft.com/office/word/2012/wordml" xmlns:wpg="http://schemas.microsoft.com/office/word/2010/wordprocessingGroup" xmlns:wpi="http://schemas.microsoft.com/office/word/2010/wordprocessingInk" xmlns:wne="http://schemas.microsoft.com/office/word/2006/wordml" xmlns:wps="http://schemas.microsoft.com/office/word/2010/wordprocessingShape" mc:Ignorable="w14 w15 wp14">
   <w:sdt>
     <w:sdtPr>
       <w:id w:val="-1986153039"/>
@@ -768,7 +1020,7 @@
 </file>
 
 <file path=word/footnotes.xml><?xml version="1.0" encoding="utf-8"?>
-<w:footnotes xmlns:wpc="http://schemas.microsoft.com/office/word/2010/wordprocessingCanvas" xmlns:mc="http://schemas.openxmlformats.org/markup-compatibility/2006" xmlns:o="urn:schemas-microsoft-com:office:office" xmlns:r="http://schemas.openxmlformats.org/officeDocument/2006/relationships" xmlns:m="http://schemas.openxmlformats.org/officeDocument/2006/math" xmlns:v="urn:schemas-microsoft-com:vml" xmlns:wp14="http://schemas.microsoft.com/office/word/2010/wordprocessingDrawing" xmlns:wp="http://schemas.openxmlformats.org/drawingml/2006/wordprocessingDrawing" xmlns:w10="urn:schemas-microsoft-com:office:word" xmlns:w="http://schemas.openxmlformats.org/wordprocessingml/2006/main" xmlns:w14="http://schemas.microsoft.com/office/word/2010/wordml" xmlns:wpg="http://schemas.microsoft.com/office/word/2010/wordprocessingGroup" xmlns:wpi="http://schemas.microsoft.com/office/word/2010/wordprocessingInk" xmlns:wne="http://schemas.microsoft.com/office/word/2006/wordml" xmlns:wps="http://schemas.microsoft.com/office/word/2010/wordprocessingShape" mc:Ignorable="w14 wp14">
+<w:footnotes xmlns:wpc="http://schemas.microsoft.com/office/word/2010/wordprocessingCanvas" xmlns:mc="http://schemas.openxmlformats.org/markup-compatibility/2006" xmlns:o="urn:schemas-microsoft-com:office:office" xmlns:r="http://schemas.openxmlformats.org/officeDocument/2006/relationships" xmlns:m="http://schemas.openxmlformats.org/officeDocument/2006/math" xmlns:v="urn:schemas-microsoft-com:vml" xmlns:wp14="http://schemas.microsoft.com/office/word/2010/wordprocessingDrawing" xmlns:wp="http://schemas.openxmlformats.org/drawingml/2006/wordprocessingDrawing" xmlns:w10="urn:schemas-microsoft-com:office:word" xmlns:w="http://schemas.openxmlformats.org/wordprocessingml/2006/main" xmlns:w14="http://schemas.microsoft.com/office/word/2010/wordml" xmlns:w15="http://schemas.microsoft.com/office/word/2012/wordml" xmlns:wpg="http://schemas.microsoft.com/office/word/2010/wordprocessingGroup" xmlns:wpi="http://schemas.microsoft.com/office/word/2010/wordprocessingInk" xmlns:wne="http://schemas.microsoft.com/office/word/2006/wordml" xmlns:wps="http://schemas.microsoft.com/office/word/2010/wordprocessingShape" mc:Ignorable="w14 w15 wp14">
   <w:footnote w:type="separator" w:id="-1">
     <w:p>
       <w:pPr>
@@ -793,7 +1045,7 @@
 </file>
 
 <file path=word/header1.xml><?xml version="1.0" encoding="utf-8"?>
-<w:hdr xmlns:wpc="http://schemas.microsoft.com/office/word/2010/wordprocessingCanvas" xmlns:mc="http://schemas.openxmlformats.org/markup-compatibility/2006" xmlns:o="urn:schemas-microsoft-com:office:office" xmlns:r="http://schemas.openxmlformats.org/officeDocument/2006/relationships" xmlns:m="http://schemas.openxmlformats.org/officeDocument/2006/math" xmlns:v="urn:schemas-microsoft-com:vml" xmlns:wp14="http://schemas.microsoft.com/office/word/2010/wordprocessingDrawing" xmlns:wp="http://schemas.openxmlformats.org/drawingml/2006/wordprocessingDrawing" xmlns:w10="urn:schemas-microsoft-com:office:word" xmlns:w="http://schemas.openxmlformats.org/wordprocessingml/2006/main" xmlns:w14="http://schemas.microsoft.com/office/word/2010/wordml" xmlns:wpg="http://schemas.microsoft.com/office/word/2010/wordprocessingGroup" xmlns:wpi="http://schemas.microsoft.com/office/word/2010/wordprocessingInk" xmlns:wne="http://schemas.microsoft.com/office/word/2006/wordml" xmlns:wps="http://schemas.microsoft.com/office/word/2010/wordprocessingShape" mc:Ignorable="w14 wp14">
+<w:hdr xmlns:wpc="http://schemas.microsoft.com/office/word/2010/wordprocessingCanvas" xmlns:mc="http://schemas.openxmlformats.org/markup-compatibility/2006" xmlns:o="urn:schemas-microsoft-com:office:office" xmlns:r="http://schemas.openxmlformats.org/officeDocument/2006/relationships" xmlns:m="http://schemas.openxmlformats.org/officeDocument/2006/math" xmlns:v="urn:schemas-microsoft-com:vml" xmlns:wp14="http://schemas.microsoft.com/office/word/2010/wordprocessingDrawing" xmlns:wp="http://schemas.openxmlformats.org/drawingml/2006/wordprocessingDrawing" xmlns:w10="urn:schemas-microsoft-com:office:word" xmlns:w="http://schemas.openxmlformats.org/wordprocessingml/2006/main" xmlns:w14="http://schemas.microsoft.com/office/word/2010/wordml" xmlns:w15="http://schemas.microsoft.com/office/word/2012/wordml" xmlns:wpg="http://schemas.microsoft.com/office/word/2010/wordprocessingGroup" xmlns:wpi="http://schemas.microsoft.com/office/word/2010/wordprocessingInk" xmlns:wne="http://schemas.microsoft.com/office/word/2006/wordml" xmlns:wps="http://schemas.microsoft.com/office/word/2010/wordprocessingShape" mc:Ignorable="w14 w15 wp14">
   <w:p>
     <w:pPr>
       <w:pStyle w:val="Kopfzeile"/>
@@ -807,19 +1059,15 @@
   <w:p>
     <w:pPr>
       <w:pStyle w:val="Kopfzeile"/>
+      <w:tabs>
+        <w:tab w:val="left" w:pos="7830"/>
+      </w:tabs>
       <w:rPr>
         <w:sz w:val="20"/>
         <w:szCs w:val="20"/>
+        <w:lang w:val="en-GB"/>
       </w:rPr>
     </w:pPr>
-    <w:r>
-      <w:rPr>
-        <w:sz w:val="20"/>
-        <w:szCs w:val="20"/>
-      </w:rPr>
-      <w:tab/>
-      <w:t xml:space="preserve">Datenbanksysteme – Wahlinformationssystem </w:t>
-    </w:r>
     <w:r>
       <w:rPr>
         <w:sz w:val="20"/>
@@ -831,8 +1079,58 @@
       <w:rPr>
         <w:sz w:val="20"/>
         <w:szCs w:val="20"/>
-      </w:rPr>
-      <w:t>Datenanalyse</w:t>
+        <w:lang w:val="en-GB"/>
+      </w:rPr>
+      <w:t>Database Systems</w:t>
+    </w:r>
+    <w:r>
+      <w:rPr>
+        <w:sz w:val="20"/>
+        <w:szCs w:val="20"/>
+        <w:lang w:val="en-GB"/>
+      </w:rPr>
+      <w:t xml:space="preserve"> – </w:t>
+    </w:r>
+    <w:r>
+      <w:rPr>
+        <w:sz w:val="20"/>
+        <w:szCs w:val="20"/>
+        <w:lang w:val="en-GB"/>
+      </w:rPr>
+      <w:t>Election Information System</w:t>
+    </w:r>
+    <w:r>
+      <w:rPr>
+        <w:sz w:val="20"/>
+        <w:szCs w:val="20"/>
+        <w:lang w:val="en-GB"/>
+      </w:rPr>
+      <w:tab/>
+    </w:r>
+    <w:r>
+      <w:rPr>
+        <w:sz w:val="20"/>
+        <w:szCs w:val="20"/>
+        <w:lang w:val="en-GB"/>
+      </w:rPr>
+      <w:tab/>
+      <w:t>Data</w:t>
+    </w:r>
+    <w:r>
+      <w:rPr>
+        <w:sz w:val="20"/>
+        <w:szCs w:val="20"/>
+        <w:lang w:val="en-GB"/>
+      </w:rPr>
+      <w:t xml:space="preserve"> A</w:t>
+    </w:r>
+    <w:r>
+      <w:rPr>
+        <w:sz w:val="20"/>
+        <w:szCs w:val="20"/>
+        <w:lang w:val="en-GB"/>
+      </w:rPr>
+      <w:t>nalysis</w:t>
     </w:r>
   </w:p>
   <w:p>
@@ -841,6 +1139,7 @@
       <w:rPr>
         <w:sz w:val="20"/>
         <w:szCs w:val="20"/>
+        <w:lang w:val="en-GB"/>
       </w:rPr>
     </w:pPr>
   </w:p>
@@ -848,8 +1147,8 @@
 </file>
 
 <file path=word/numbering.xml><?xml version="1.0" encoding="utf-8"?>
-<w:numbering xmlns:wpc="http://schemas.microsoft.com/office/word/2010/wordprocessingCanvas" xmlns:mc="http://schemas.openxmlformats.org/markup-compatibility/2006" xmlns:o="urn:schemas-microsoft-com:office:office" xmlns:r="http://schemas.openxmlformats.org/officeDocument/2006/relationships" xmlns:m="http://schemas.openxmlformats.org/officeDocument/2006/math" xmlns:v="urn:schemas-microsoft-com:vml" xmlns:wp14="http://schemas.microsoft.com/office/word/2010/wordprocessingDrawing" xmlns:wp="http://schemas.openxmlformats.org/drawingml/2006/wordprocessingDrawing" xmlns:w10="urn:schemas-microsoft-com:office:word" xmlns:w="http://schemas.openxmlformats.org/wordprocessingml/2006/main" xmlns:w14="http://schemas.microsoft.com/office/word/2010/wordml" xmlns:wpg="http://schemas.microsoft.com/office/word/2010/wordprocessingGroup" xmlns:wpi="http://schemas.microsoft.com/office/word/2010/wordprocessingInk" xmlns:wne="http://schemas.microsoft.com/office/word/2006/wordml" xmlns:wps="http://schemas.microsoft.com/office/word/2010/wordprocessingShape" mc:Ignorable="w14 wp14">
-  <w:abstractNum w:abstractNumId="0">
+<w:numbering xmlns:wpc="http://schemas.microsoft.com/office/word/2010/wordprocessingCanvas" xmlns:mc="http://schemas.openxmlformats.org/markup-compatibility/2006" xmlns:o="urn:schemas-microsoft-com:office:office" xmlns:r="http://schemas.openxmlformats.org/officeDocument/2006/relationships" xmlns:m="http://schemas.openxmlformats.org/officeDocument/2006/math" xmlns:v="urn:schemas-microsoft-com:vml" xmlns:wp14="http://schemas.microsoft.com/office/word/2010/wordprocessingDrawing" xmlns:wp="http://schemas.openxmlformats.org/drawingml/2006/wordprocessingDrawing" xmlns:w10="urn:schemas-microsoft-com:office:word" xmlns:w="http://schemas.openxmlformats.org/wordprocessingml/2006/main" xmlns:w14="http://schemas.microsoft.com/office/word/2010/wordml" xmlns:w15="http://schemas.microsoft.com/office/word/2012/wordml" xmlns:wpg="http://schemas.microsoft.com/office/word/2010/wordprocessingGroup" xmlns:wpi="http://schemas.microsoft.com/office/word/2010/wordprocessingInk" xmlns:wne="http://schemas.microsoft.com/office/word/2006/wordml" xmlns:wps="http://schemas.microsoft.com/office/word/2010/wordprocessingShape" mc:Ignorable="w14 w15 wp14">
+  <w:abstractNum w:abstractNumId="0" w15:restartNumberingAfterBreak="0">
     <w:nsid w:val="052A4C72"/>
     <w:multiLevelType w:val="hybridMultilevel"/>
     <w:tmpl w:val="7430DCA0"/>
@@ -962,7 +1261,120 @@
       </w:rPr>
     </w:lvl>
   </w:abstractNum>
-  <w:abstractNum w:abstractNumId="1">
+  <w:abstractNum w:abstractNumId="1" w15:restartNumberingAfterBreak="0">
+    <w:nsid w:val="0ADC3CDD"/>
+    <w:multiLevelType w:val="hybridMultilevel"/>
+    <w:tmpl w:val="3F92534E"/>
+    <w:lvl w:ilvl="0" w:tplc="0C070001">
+      <w:start w:val="1"/>
+      <w:numFmt w:val="bullet"/>
+      <w:lvlText w:val=""/>
+      <w:lvlJc w:val="left"/>
+      <w:pPr>
+        <w:ind w:left="720" w:hanging="360"/>
+      </w:pPr>
+      <w:rPr>
+        <w:rFonts w:ascii="Symbol" w:hAnsi="Symbol" w:hint="default"/>
+      </w:rPr>
+    </w:lvl>
+    <w:lvl w:ilvl="1" w:tplc="04070003">
+      <w:start w:val="1"/>
+      <w:numFmt w:val="bullet"/>
+      <w:lvlText w:val="o"/>
+      <w:lvlJc w:val="left"/>
+      <w:pPr>
+        <w:ind w:left="1440" w:hanging="360"/>
+      </w:pPr>
+      <w:rPr>
+        <w:rFonts w:ascii="Courier New" w:hAnsi="Courier New" w:cs="Courier New" w:hint="default"/>
+      </w:rPr>
+    </w:lvl>
+    <w:lvl w:ilvl="2" w:tplc="04070005" w:tentative="1">
+      <w:start w:val="1"/>
+      <w:numFmt w:val="bullet"/>
+      <w:lvlText w:val=""/>
+      <w:lvlJc w:val="left"/>
+      <w:pPr>
+        <w:ind w:left="2160" w:hanging="360"/>
+      </w:pPr>
+      <w:rPr>
+        <w:rFonts w:ascii="Wingdings" w:hAnsi="Wingdings" w:hint="default"/>
+      </w:rPr>
+    </w:lvl>
+    <w:lvl w:ilvl="3" w:tplc="04070001" w:tentative="1">
+      <w:start w:val="1"/>
+      <w:numFmt w:val="bullet"/>
+      <w:lvlText w:val=""/>
+      <w:lvlJc w:val="left"/>
+      <w:pPr>
+        <w:ind w:left="2880" w:hanging="360"/>
+      </w:pPr>
+      <w:rPr>
+        <w:rFonts w:ascii="Symbol" w:hAnsi="Symbol" w:hint="default"/>
+      </w:rPr>
+    </w:lvl>
+    <w:lvl w:ilvl="4" w:tplc="04070003" w:tentative="1">
+      <w:start w:val="1"/>
+      <w:numFmt w:val="bullet"/>
+      <w:lvlText w:val="o"/>
+      <w:lvlJc w:val="left"/>
+      <w:pPr>
+        <w:ind w:left="3600" w:hanging="360"/>
+      </w:pPr>
+      <w:rPr>
+        <w:rFonts w:ascii="Courier New" w:hAnsi="Courier New" w:cs="Courier New" w:hint="default"/>
+      </w:rPr>
+    </w:lvl>
+    <w:lvl w:ilvl="5" w:tplc="04070005" w:tentative="1">
+      <w:start w:val="1"/>
+      <w:numFmt w:val="bullet"/>
+      <w:lvlText w:val=""/>
+      <w:lvlJc w:val="left"/>
+      <w:pPr>
+        <w:ind w:left="4320" w:hanging="360"/>
+      </w:pPr>
+      <w:rPr>
+        <w:rFonts w:ascii="Wingdings" w:hAnsi="Wingdings" w:hint="default"/>
+      </w:rPr>
+    </w:lvl>
+    <w:lvl w:ilvl="6" w:tplc="04070001" w:tentative="1">
+      <w:start w:val="1"/>
+      <w:numFmt w:val="bullet"/>
+      <w:lvlText w:val=""/>
+      <w:lvlJc w:val="left"/>
+      <w:pPr>
+        <w:ind w:left="5040" w:hanging="360"/>
+      </w:pPr>
+      <w:rPr>
+        <w:rFonts w:ascii="Symbol" w:hAnsi="Symbol" w:hint="default"/>
+      </w:rPr>
+    </w:lvl>
+    <w:lvl w:ilvl="7" w:tplc="04070003" w:tentative="1">
+      <w:start w:val="1"/>
+      <w:numFmt w:val="bullet"/>
+      <w:lvlText w:val="o"/>
+      <w:lvlJc w:val="left"/>
+      <w:pPr>
+        <w:ind w:left="5760" w:hanging="360"/>
+      </w:pPr>
+      <w:rPr>
+        <w:rFonts w:ascii="Courier New" w:hAnsi="Courier New" w:cs="Courier New" w:hint="default"/>
+      </w:rPr>
+    </w:lvl>
+    <w:lvl w:ilvl="8" w:tplc="04070005" w:tentative="1">
+      <w:start w:val="1"/>
+      <w:numFmt w:val="bullet"/>
+      <w:lvlText w:val=""/>
+      <w:lvlJc w:val="left"/>
+      <w:pPr>
+        <w:ind w:left="6480" w:hanging="360"/>
+      </w:pPr>
+      <w:rPr>
+        <w:rFonts w:ascii="Wingdings" w:hAnsi="Wingdings" w:hint="default"/>
+      </w:rPr>
+    </w:lvl>
+  </w:abstractNum>
+  <w:abstractNum w:abstractNumId="2" w15:restartNumberingAfterBreak="0">
     <w:nsid w:val="22AC6478"/>
     <w:multiLevelType w:val="hybridMultilevel"/>
     <w:tmpl w:val="2EAE142E"/>
@@ -1075,7 +1487,7 @@
       </w:rPr>
     </w:lvl>
   </w:abstractNum>
-  <w:abstractNum w:abstractNumId="2">
+  <w:abstractNum w:abstractNumId="3" w15:restartNumberingAfterBreak="0">
     <w:nsid w:val="25E462B9"/>
     <w:multiLevelType w:val="hybridMultilevel"/>
     <w:tmpl w:val="564E452C"/>
@@ -1188,7 +1600,120 @@
       </w:rPr>
     </w:lvl>
   </w:abstractNum>
-  <w:abstractNum w:abstractNumId="3">
+  <w:abstractNum w:abstractNumId="4" w15:restartNumberingAfterBreak="0">
+    <w:nsid w:val="3567706A"/>
+    <w:multiLevelType w:val="hybridMultilevel"/>
+    <w:tmpl w:val="D50A790A"/>
+    <w:lvl w:ilvl="0" w:tplc="04070001">
+      <w:start w:val="1"/>
+      <w:numFmt w:val="bullet"/>
+      <w:lvlText w:val=""/>
+      <w:lvlJc w:val="left"/>
+      <w:pPr>
+        <w:ind w:left="720" w:hanging="360"/>
+      </w:pPr>
+      <w:rPr>
+        <w:rFonts w:ascii="Symbol" w:hAnsi="Symbol" w:hint="default"/>
+      </w:rPr>
+    </w:lvl>
+    <w:lvl w:ilvl="1" w:tplc="04070003">
+      <w:start w:val="1"/>
+      <w:numFmt w:val="bullet"/>
+      <w:lvlText w:val="o"/>
+      <w:lvlJc w:val="left"/>
+      <w:pPr>
+        <w:ind w:left="1440" w:hanging="360"/>
+      </w:pPr>
+      <w:rPr>
+        <w:rFonts w:ascii="Courier New" w:hAnsi="Courier New" w:cs="Courier New" w:hint="default"/>
+      </w:rPr>
+    </w:lvl>
+    <w:lvl w:ilvl="2" w:tplc="04070005" w:tentative="1">
+      <w:start w:val="1"/>
+      <w:numFmt w:val="bullet"/>
+      <w:lvlText w:val=""/>
+      <w:lvlJc w:val="left"/>
+      <w:pPr>
+        <w:ind w:left="2160" w:hanging="360"/>
+      </w:pPr>
+      <w:rPr>
+        <w:rFonts w:ascii="Wingdings" w:hAnsi="Wingdings" w:hint="default"/>
+      </w:rPr>
+    </w:lvl>
+    <w:lvl w:ilvl="3" w:tplc="04070001" w:tentative="1">
+      <w:start w:val="1"/>
+      <w:numFmt w:val="bullet"/>
+      <w:lvlText w:val=""/>
+      <w:lvlJc w:val="left"/>
+      <w:pPr>
+        <w:ind w:left="2880" w:hanging="360"/>
+      </w:pPr>
+      <w:rPr>
+        <w:rFonts w:ascii="Symbol" w:hAnsi="Symbol" w:hint="default"/>
+      </w:rPr>
+    </w:lvl>
+    <w:lvl w:ilvl="4" w:tplc="04070003" w:tentative="1">
+      <w:start w:val="1"/>
+      <w:numFmt w:val="bullet"/>
+      <w:lvlText w:val="o"/>
+      <w:lvlJc w:val="left"/>
+      <w:pPr>
+        <w:ind w:left="3600" w:hanging="360"/>
+      </w:pPr>
+      <w:rPr>
+        <w:rFonts w:ascii="Courier New" w:hAnsi="Courier New" w:cs="Courier New" w:hint="default"/>
+      </w:rPr>
+    </w:lvl>
+    <w:lvl w:ilvl="5" w:tplc="04070005" w:tentative="1">
+      <w:start w:val="1"/>
+      <w:numFmt w:val="bullet"/>
+      <w:lvlText w:val=""/>
+      <w:lvlJc w:val="left"/>
+      <w:pPr>
+        <w:ind w:left="4320" w:hanging="360"/>
+      </w:pPr>
+      <w:rPr>
+        <w:rFonts w:ascii="Wingdings" w:hAnsi="Wingdings" w:hint="default"/>
+      </w:rPr>
+    </w:lvl>
+    <w:lvl w:ilvl="6" w:tplc="04070001" w:tentative="1">
+      <w:start w:val="1"/>
+      <w:numFmt w:val="bullet"/>
+      <w:lvlText w:val=""/>
+      <w:lvlJc w:val="left"/>
+      <w:pPr>
+        <w:ind w:left="5040" w:hanging="360"/>
+      </w:pPr>
+      <w:rPr>
+        <w:rFonts w:ascii="Symbol" w:hAnsi="Symbol" w:hint="default"/>
+      </w:rPr>
+    </w:lvl>
+    <w:lvl w:ilvl="7" w:tplc="04070003" w:tentative="1">
+      <w:start w:val="1"/>
+      <w:numFmt w:val="bullet"/>
+      <w:lvlText w:val="o"/>
+      <w:lvlJc w:val="left"/>
+      <w:pPr>
+        <w:ind w:left="5760" w:hanging="360"/>
+      </w:pPr>
+      <w:rPr>
+        <w:rFonts w:ascii="Courier New" w:hAnsi="Courier New" w:cs="Courier New" w:hint="default"/>
+      </w:rPr>
+    </w:lvl>
+    <w:lvl w:ilvl="8" w:tplc="04070005" w:tentative="1">
+      <w:start w:val="1"/>
+      <w:numFmt w:val="bullet"/>
+      <w:lvlText w:val=""/>
+      <w:lvlJc w:val="left"/>
+      <w:pPr>
+        <w:ind w:left="6480" w:hanging="360"/>
+      </w:pPr>
+      <w:rPr>
+        <w:rFonts w:ascii="Wingdings" w:hAnsi="Wingdings" w:hint="default"/>
+      </w:rPr>
+    </w:lvl>
+  </w:abstractNum>
+  <w:abstractNum w:abstractNumId="5" w15:restartNumberingAfterBreak="0">
     <w:nsid w:val="4ECF2FF0"/>
     <w:multiLevelType w:val="hybridMultilevel"/>
     <w:tmpl w:val="864A3F86"/>
@@ -1301,7 +1826,7 @@
       </w:rPr>
     </w:lvl>
   </w:abstractNum>
-  <w:abstractNum w:abstractNumId="4">
+  <w:abstractNum w:abstractNumId="6" w15:restartNumberingAfterBreak="0">
     <w:nsid w:val="4F2579BD"/>
     <w:multiLevelType w:val="hybridMultilevel"/>
     <w:tmpl w:val="753E39BC"/>
@@ -1414,7 +1939,7 @@
       </w:rPr>
     </w:lvl>
   </w:abstractNum>
-  <w:abstractNum w:abstractNumId="5">
+  <w:abstractNum w:abstractNumId="7" w15:restartNumberingAfterBreak="0">
     <w:nsid w:val="54F74216"/>
     <w:multiLevelType w:val="hybridMultilevel"/>
     <w:tmpl w:val="0BB09B3A"/>
@@ -1527,7 +2052,7 @@
       </w:rPr>
     </w:lvl>
   </w:abstractNum>
-  <w:abstractNum w:abstractNumId="6">
+  <w:abstractNum w:abstractNumId="8" w15:restartNumberingAfterBreak="0">
     <w:nsid w:val="7BC45330"/>
     <w:multiLevelType w:val="hybridMultilevel"/>
     <w:tmpl w:val="3FC4A2F6"/>
@@ -1641,32 +2166,38 @@
     </w:lvl>
   </w:abstractNum>
   <w:num w:numId="1">
-    <w:abstractNumId w:val="5"/>
+    <w:abstractNumId w:val="7"/>
   </w:num>
   <w:num w:numId="2">
-    <w:abstractNumId w:val="1"/>
+    <w:abstractNumId w:val="2"/>
   </w:num>
   <w:num w:numId="3">
-    <w:abstractNumId w:val="2"/>
+    <w:abstractNumId w:val="3"/>
   </w:num>
   <w:num w:numId="4">
-    <w:abstractNumId w:val="4"/>
+    <w:abstractNumId w:val="6"/>
   </w:num>
   <w:num w:numId="5">
     <w:abstractNumId w:val="0"/>
   </w:num>
   <w:num w:numId="6">
-    <w:abstractNumId w:val="6"/>
+    <w:abstractNumId w:val="8"/>
   </w:num>
   <w:num w:numId="7">
-    <w:abstractNumId w:val="3"/>
+    <w:abstractNumId w:val="5"/>
+  </w:num>
+  <w:num w:numId="8">
+    <w:abstractNumId w:val="1"/>
+  </w:num>
+  <w:num w:numId="9">
+    <w:abstractNumId w:val="4"/>
   </w:num>
   <w:numIdMacAtCleanup w:val="3"/>
 </w:numbering>
 </file>
 
 <file path=word/styles.xml><?xml version="1.0" encoding="utf-8"?>
-<w:styles xmlns:mc="http://schemas.openxmlformats.org/markup-compatibility/2006" xmlns:r="http://schemas.openxmlformats.org/officeDocument/2006/relationships" xmlns:w="http://schemas.openxmlformats.org/wordprocessingml/2006/main" xmlns:w14="http://schemas.microsoft.com/office/word/2010/wordml" mc:Ignorable="w14">
+<w:styles xmlns:mc="http://schemas.openxmlformats.org/markup-compatibility/2006" xmlns:r="http://schemas.openxmlformats.org/officeDocument/2006/relationships" xmlns:w="http://schemas.openxmlformats.org/wordprocessingml/2006/main" xmlns:w14="http://schemas.microsoft.com/office/word/2010/wordml" xmlns:w15="http://schemas.microsoft.com/office/word/2012/wordml" mc:Ignorable="w14 w15">
   <w:docDefaults>
     <w:rPrDefault>
       <w:rPr>
@@ -1682,870 +2213,378 @@
       </w:pPr>
     </w:pPrDefault>
   </w:docDefaults>
-  <w:latentStyles w:defLockedState="0" w:defUIPriority="99" w:defSemiHidden="1" w:defUnhideWhenUsed="1" w:defQFormat="0" w:count="267">
-    <w:lsdException w:name="Normal" w:semiHidden="0" w:uiPriority="0" w:unhideWhenUsed="0" w:qFormat="1"/>
-    <w:lsdException w:name="heading 1" w:semiHidden="0" w:uiPriority="9" w:unhideWhenUsed="0" w:qFormat="1"/>
-    <w:lsdException w:name="heading 2" w:uiPriority="9" w:qFormat="1"/>
-    <w:lsdException w:name="heading 3" w:uiPriority="9" w:qFormat="1"/>
-    <w:lsdException w:name="heading 4" w:uiPriority="9" w:qFormat="1"/>
-    <w:lsdException w:name="heading 5" w:uiPriority="9" w:qFormat="1"/>
-    <w:lsdException w:name="heading 6" w:uiPriority="9" w:qFormat="1"/>
-    <w:lsdException w:name="heading 7" w:uiPriority="9" w:qFormat="1"/>
-    <w:lsdException w:name="heading 8" w:uiPriority="9" w:qFormat="1"/>
-    <w:lsdException w:name="heading 9" w:uiPriority="9" w:qFormat="1"/>
-    <w:lsdException w:name="toc 1" w:uiPriority="39"/>
-    <w:lsdException w:name="toc 2" w:uiPriority="39"/>
-    <w:lsdException w:name="toc 3" w:uiPriority="39"/>
-    <w:lsdException w:name="toc 4" w:uiPriority="39"/>
-    <w:lsdException w:name="toc 5" w:uiPriority="39"/>
-    <w:lsdException w:name="toc 6" w:uiPriority="39"/>
-    <w:lsdException w:name="toc 7" w:uiPriority="39"/>
-    <w:lsdException w:name="toc 8" w:uiPriority="39"/>
-    <w:lsdException w:name="toc 9" w:uiPriority="39"/>
-    <w:lsdException w:name="caption" w:uiPriority="35" w:qFormat="1"/>
-    <w:lsdException w:name="Title" w:semiHidden="0" w:uiPriority="10" w:unhideWhenUsed="0" w:qFormat="1"/>
-    <w:lsdException w:name="Default Paragraph Font" w:uiPriority="1"/>
-    <w:lsdException w:name="Subtitle" w:semiHidden="0" w:uiPriority="11" w:unhideWhenUsed="0" w:qFormat="1"/>
-    <w:lsdException w:name="Strong" w:semiHidden="0" w:uiPriority="22" w:unhideWhenUsed="0" w:qFormat="1"/>
-    <w:lsdException w:name="Emphasis" w:semiHidden="0" w:uiPriority="20" w:unhideWhenUsed="0" w:qFormat="1"/>
-    <w:lsdException w:name="Table Grid" w:semiHidden="0" w:uiPriority="59" w:unhideWhenUsed="0"/>
-    <w:lsdException w:name="Placeholder Text" w:unhideWhenUsed="0"/>
-    <w:lsdException w:name="No Spacing" w:semiHidden="0" w:uiPriority="1" w:unhideWhenUsed="0"/>
-    <w:lsdException w:name="Light Shading" w:semiHidden="0" w:uiPriority="60" w:unhideWhenUsed="0"/>
-    <w:lsdException w:name="Light List" w:semiHidden="0" w:uiPriority="61" w:unhideWhenUsed="0"/>
-    <w:lsdException w:name="Light Grid" w:semiHidden="0" w:uiPriority="62" w:unhideWhenUsed="0"/>
-    <w:lsdException w:name="Medium Shading 1" w:semiHidden="0" w:uiPriority="63" w:unhideWhenUsed="0"/>
-    <w:lsdException w:name="Medium Shading 2" w:semiHidden="0" w:uiPriority="64" w:unhideWhenUsed="0"/>
-    <w:lsdException w:name="Medium List 1" w:semiHidden="0" w:uiPriority="65" w:unhideWhenUsed="0"/>
-    <w:lsdException w:name="Medium List 2" w:semiHidden="0" w:uiPriority="66" w:unhideWhenUsed="0"/>
-    <w:lsdException w:name="Medium Grid 1" w:semiHidden="0" w:uiPriority="67" w:unhideWhenUsed="0"/>
-    <w:lsdException w:name="Medium Grid 2" w:semiHidden="0" w:uiPriority="68" w:unhideWhenUsed="0"/>
-    <w:lsdException w:name="Medium Grid 3" w:semiHidden="0" w:uiPriority="69" w:unhideWhenUsed="0"/>
-    <w:lsdException w:name="Dark List" w:semiHidden="0" w:uiPriority="70" w:unhideWhenUsed="0"/>
-    <w:lsdException w:name="Colorful Shading" w:semiHidden="0" w:uiPriority="71" w:unhideWhenUsed="0"/>
-    <w:lsdException w:name="Colorful List" w:semiHidden="0" w:uiPriority="72" w:unhideWhenUsed="0"/>
-    <w:lsdException w:name="Colorful Grid" w:semiHidden="0" w:uiPriority="73" w:unhideWhenUsed="0"/>
-    <w:lsdException w:name="Light Shading Accent 1" w:semiHidden="0" w:uiPriority="60" w:unhideWhenUsed="0"/>
-    <w:lsdException w:name="Light List Accent 1" w:semiHidden="0" w:uiPriority="61" w:unhideWhenUsed="0"/>
-    <w:lsdException w:name="Light Grid Accent 1" w:semiHidden="0" w:uiPriority="62" w:unhideWhenUsed="0"/>
-    <w:lsdException w:name="Medium Shading 1 Accent 1" w:semiHidden="0" w:uiPriority="63" w:unhideWhenUsed="0"/>
-    <w:lsdException w:name="Medium Shading 2 Accent 1" w:semiHidden="0" w:uiPriority="64" w:unhideWhenUsed="0"/>
-    <w:lsdException w:name="Medium List 1 Accent 1" w:semiHidden="0" w:uiPriority="65" w:unhideWhenUsed="0"/>
-    <w:lsdException w:name="Revision" w:unhideWhenUsed="0"/>
-    <w:lsdException w:name="List Paragraph" w:semiHidden="0" w:uiPriority="34" w:unhideWhenUsed="0" w:qFormat="1"/>
-    <w:lsdException w:name="Quote" w:semiHidden="0" w:uiPriority="29" w:unhideWhenUsed="0" w:qFormat="1"/>
-    <w:lsdException w:name="Intense Quote" w:semiHidden="0" w:uiPriority="30" w:unhideWhenUsed="0" w:qFormat="1"/>
-    <w:lsdException w:name="Medium List 2 Accent 1" w:semiHidden="0" w:uiPriority="66" w:unhideWhenUsed="0"/>
-    <w:lsdException w:name="Medium Grid 1 Accent 1" w:semiHidden="0" w:uiPriority="67" w:unhideWhenUsed="0"/>
-    <w:lsdException w:name="Medium Grid 2 Accent 1" w:semiHidden="0" w:uiPriority="68" w:unhideWhenUsed="0"/>
-    <w:lsdException w:name="Medium Grid 3 Accent 1" w:semiHidden="0" w:uiPriority="69" w:unhideWhenUsed="0"/>
-    <w:lsdException w:name="Dark List Accent 1" w:semiHidden="0" w:uiPriority="70" w:unhideWhenUsed="0"/>
-    <w:lsdException w:name="Colorful Shading Accent 1" w:semiHidden="0" w:uiPriority="71" w:unhideWhenUsed="0"/>
-    <w:lsdException w:name="Colorful List Accent 1" w:semiHidden="0" w:uiPriority="72" w:unhideWhenUsed="0"/>
-    <w:lsdException w:name="Colorful Grid Accent 1" w:semiHidden="0" w:uiPriority="73" w:unhideWhenUsed="0"/>
-    <w:lsdException w:name="Light Shading Accent 2" w:semiHidden="0" w:uiPriority="60" w:unhideWhenUsed="0"/>
-    <w:lsdException w:name="Light List Accent 2" w:semiHidden="0" w:uiPriority="61" w:unhideWhenUsed="0"/>
-    <w:lsdException w:name="Light Grid Accent 2" w:semiHidden="0" w:uiPriority="62" w:unhideWhenUsed="0"/>
-    <w:lsdException w:name="Medium Shading 1 Accent 2" w:semiHidden="0" w:uiPriority="63" w:unhideWhenUsed="0"/>
-    <w:lsdException w:name="Medium Shading 2 Accent 2" w:semiHidden="0" w:uiPriority="64" w:unhideWhenUsed="0"/>
-    <w:lsdException w:name="Medium List 1 Accent 2" w:semiHidden="0" w:uiPriority="65" w:unhideWhenUsed="0"/>
-    <w:lsdException w:name="Medium List 2 Accent 2" w:semiHidden="0" w:uiPriority="66" w:unhideWhenUsed="0"/>
-    <w:lsdException w:name="Medium Grid 1 Accent 2" w:semiHidden="0" w:uiPriority="67" w:unhideWhenUsed="0"/>
-    <w:lsdException w:name="Medium Grid 2 Accent 2" w:semiHidden="0" w:uiPriority="68" w:unhideWhenUsed="0"/>
-    <w:lsdException w:name="Medium Grid 3 Accent 2" w:semiHidden="0" w:uiPriority="69" w:unhideWhenUsed="0"/>
-    <w:lsdException w:name="Dark List Accent 2" w:semiHidden="0" w:uiPriority="70" w:unhideWhenUsed="0"/>
-    <w:lsdException w:name="Colorful Shading Accent 2" w:semiHidden="0" w:uiPriority="71" w:unhideWhenUsed="0"/>
-    <w:lsdException w:name="Colorful List Accent 2" w:semiHidden="0" w:uiPriority="72" w:unhideWhenUsed="0"/>
-    <w:lsdException w:name="Colorful Grid Accent 2" w:semiHidden="0" w:uiPriority="73" w:unhideWhenUsed="0"/>
-    <w:lsdException w:name="Light Shading Accent 3" w:semiHidden="0" w:uiPriority="60" w:unhideWhenUsed="0"/>
-    <w:lsdException w:name="Light List Accent 3" w:semiHidden="0" w:uiPriority="61" w:unhideWhenUsed="0"/>
-    <w:lsdException w:name="Light Grid Accent 3" w:semiHidden="0" w:uiPriority="62" w:unhideWhenUsed="0"/>
-    <w:lsdException w:name="Medium Shading 1 Accent 3" w:semiHidden="0" w:uiPriority="63" w:unhideWhenUsed="0"/>
-    <w:lsdException w:name="Medium Shading 2 Accent 3" w:semiHidden="0" w:uiPriority="64" w:unhideWhenUsed="0"/>
-    <w:lsdException w:name="Medium List 1 Accent 3" w:semiHidden="0" w:uiPriority="65" w:unhideWhenUsed="0"/>
-    <w:lsdException w:name="Medium List 2 Accent 3" w:semiHidden="0" w:uiPriority="66" w:unhideWhenUsed="0"/>
-    <w:lsdException w:name="Medium Grid 1 Accent 3" w:semiHidden="0" w:uiPriority="67" w:unhideWhenUsed="0"/>
-    <w:lsdException w:name="Medium Grid 2 Accent 3" w:semiHidden="0" w:uiPriority="68" w:unhideWhenUsed="0"/>
-    <w:lsdException w:name="Medium Grid 3 Accent 3" w:semiHidden="0" w:uiPriority="69" w:unhideWhenUsed="0"/>
-    <w:lsdException w:name="Dark List Accent 3" w:semiHidden="0" w:uiPriority="70" w:unhideWhenUsed="0"/>
-    <w:lsdException w:name="Colorful Shading Accent 3" w:semiHidden="0" w:uiPriority="71" w:unhideWhenUsed="0"/>
-    <w:lsdException w:name="Colorful List Accent 3" w:semiHidden="0" w:uiPriority="72" w:unhideWhenUsed="0"/>
-    <w:lsdException w:name="Colorful Grid Accent 3" w:semiHidden="0" w:uiPriority="73" w:unhideWhenUsed="0"/>
-    <w:lsdException w:name="Light Shading Accent 4" w:semiHidden="0" w:uiPriority="60" w:unhideWhenUsed="0"/>
-    <w:lsdException w:name="Light List Accent 4" w:semiHidden="0" w:uiPriority="61" w:unhideWhenUsed="0"/>
-    <w:lsdException w:name="Light Grid Accent 4" w:semiHidden="0" w:uiPriority="62" w:unhideWhenUsed="0"/>
-    <w:lsdException w:name="Medium Shading 1 Accent 4" w:semiHidden="0" w:uiPriority="63" w:unhideWhenUsed="0"/>
-    <w:lsdException w:name="Medium Shading 2 Accent 4" w:semiHidden="0" w:uiPriority="64" w:unhideWhenUsed="0"/>
-    <w:lsdException w:name="Medium List 1 Accent 4" w:semiHidden="0" w:uiPriority="65" w:unhideWhenUsed="0"/>
-    <w:lsdException w:name="Medium List 2 Accent 4" w:semiHidden="0" w:uiPriority="66" w:unhideWhenUsed="0"/>
-    <w:lsdException w:name="Medium Grid 1 Accent 4" w:semiHidden="0" w:uiPriority="67" w:unhideWhenUsed="0"/>
-    <w:lsdException w:name="Medium Grid 2 Accent 4" w:semiHidden="0" w:uiPriority="68" w:unhideWhenUsed="0"/>
-    <w:lsdException w:name="Medium Grid 3 Accent 4" w:semiHidden="0" w:uiPriority="69" w:unhideWhenUsed="0"/>
-    <w:lsdException w:name="Dark List Accent 4" w:semiHidden="0" w:uiPriority="70" w:unhideWhenUsed="0"/>
-    <w:lsdException w:name="Colorful Shading Accent 4" w:semiHidden="0" w:uiPriority="71" w:unhideWhenUsed="0"/>
-    <w:lsdException w:name="Colorful List Accent 4" w:semiHidden="0" w:uiPriority="72" w:unhideWhenUsed="0"/>
-    <w:lsdException w:name="Colorful Grid Accent 4" w:semiHidden="0" w:uiPriority="73" w:unhideWhenUsed="0"/>
-    <w:lsdException w:name="Light Shading Accent 5" w:semiHidden="0" w:uiPriority="60" w:unhideWhenUsed="0"/>
-    <w:lsdException w:name="Light List Accent 5" w:semiHidden="0" w:uiPriority="61" w:unhideWhenUsed="0"/>
-    <w:lsdException w:name="Light Grid Accent 5" w:semiHidden="0" w:uiPriority="62" w:unhideWhenUsed="0"/>
-    <w:lsdException w:name="Medium Shading 1 Accent 5" w:semiHidden="0" w:uiPriority="63" w:unhideWhenUsed="0"/>
-    <w:lsdException w:name="Medium Shading 2 Accent 5" w:semiHidden="0" w:uiPriority="64" w:unhideWhenUsed="0"/>
-    <w:lsdException w:name="Medium List 1 Accent 5" w:semiHidden="0" w:uiPriority="65" w:unhideWhenUsed="0"/>
-    <w:lsdException w:name="Medium List 2 Accent 5" w:semiHidden="0" w:uiPriority="66" w:unhideWhenUsed="0"/>
-    <w:lsdException w:name="Medium Grid 1 Accent 5" w:semiHidden="0" w:uiPriority="67" w:unhideWhenUsed="0"/>
-    <w:lsdException w:name="Medium Grid 2 Accent 5" w:semiHidden="0" w:uiPriority="68" w:unhideWhenUsed="0"/>
-    <w:lsdException w:name="Medium Grid 3 Accent 5" w:semiHidden="0" w:uiPriority="69" w:unhideWhenUsed="0"/>
-    <w:lsdException w:name="Dark List Accent 5" w:semiHidden="0" w:uiPriority="70" w:unhideWhenUsed="0"/>
-    <w:lsdException w:name="Colorful Shading Accent 5" w:semiHidden="0" w:uiPriority="71" w:unhideWhenUsed="0"/>
-    <w:lsdException w:name="Colorful List Accent 5" w:semiHidden="0" w:uiPriority="72" w:unhideWhenUsed="0"/>
-    <w:lsdException w:name="Colorful Grid Accent 5" w:semiHidden="0" w:uiPriority="73" w:unhideWhenUsed="0"/>
-    <w:lsdException w:name="Light Shading Accent 6" w:semiHidden="0" w:uiPriority="60" w:unhideWhenUsed="0"/>
-    <w:lsdException w:name="Light List Accent 6" w:semiHidden="0" w:uiPriority="61" w:unhideWhenUsed="0"/>
-    <w:lsdException w:name="Light Grid Accent 6" w:semiHidden="0" w:uiPriority="62" w:unhideWhenUsed="0"/>
-    <w:lsdException w:name="Medium Shading 1 Accent 6" w:semiHidden="0" w:uiPriority="63" w:unhideWhenUsed="0"/>
-    <w:lsdException w:name="Medium Shading 2 Accent 6" w:semiHidden="0" w:uiPriority="64" w:unhideWhenUsed="0"/>
-    <w:lsdException w:name="Medium List 1 Accent 6" w:semiHidden="0" w:uiPriority="65" w:unhideWhenUsed="0"/>
-    <w:lsdException w:name="Medium List 2 Accent 6" w:semiHidden="0" w:uiPriority="66" w:unhideWhenUsed="0"/>
-    <w:lsdException w:name="Medium Grid 1 Accent 6" w:semiHidden="0" w:uiPriority="67" w:unhideWhenUsed="0"/>
-    <w:lsdException w:name="Medium Grid 2 Accent 6" w:semiHidden="0" w:uiPriority="68" w:unhideWhenUsed="0"/>
-    <w:lsdException w:name="Medium Grid 3 Accent 6" w:semiHidden="0" w:uiPriority="69" w:unhideWhenUsed="0"/>
-    <w:lsdException w:name="Dark List Accent 6" w:semiHidden="0" w:uiPriority="70" w:unhideWhenUsed="0"/>
-    <w:lsdException w:name="Colorful Shading Accent 6" w:semiHidden="0" w:uiPriority="71" w:unhideWhenUsed="0"/>
-    <w:lsdException w:name="Colorful List Accent 6" w:semiHidden="0" w:uiPriority="72" w:unhideWhenUsed="0"/>
-    <w:lsdException w:name="Colorful Grid Accent 6" w:semiHidden="0" w:uiPriority="73" w:unhideWhenUsed="0"/>
-    <w:lsdException w:name="Subtle Emphasis" w:semiHidden="0" w:uiPriority="19" w:unhideWhenUsed="0" w:qFormat="1"/>
-    <w:lsdException w:name="Intense Emphasis" w:semiHidden="0" w:uiPriority="21" w:unhideWhenUsed="0" w:qFormat="1"/>
-    <w:lsdException w:name="Subtle Reference" w:semiHidden="0" w:uiPriority="31" w:unhideWhenUsed="0" w:qFormat="1"/>
-    <w:lsdException w:name="Intense Reference" w:semiHidden="0" w:uiPriority="32" w:unhideWhenUsed="0" w:qFormat="1"/>
-    <w:lsdException w:name="Book Title" w:semiHidden="0" w:uiPriority="33" w:unhideWhenUsed="0" w:qFormat="1"/>
-    <w:lsdException w:name="Bibliography" w:uiPriority="37"/>
-    <w:lsdException w:name="TOC Heading" w:uiPriority="39" w:qFormat="1"/>
-  </w:latentStyles>
-  <w:style w:type="paragraph" w:default="1" w:styleId="Standard">
-    <w:name w:val="Normal"/>
-    <w:qFormat/>
-    <w:rsid w:val="006C4A79"/>
-    <w:pPr>
-      <w:spacing w:after="0"/>
-    </w:pPr>
-    <w:rPr>
-      <w:rFonts w:ascii="Arial" w:hAnsi="Arial" w:cs="Arial"/>
-      <w:szCs w:val="24"/>
-    </w:rPr>
-  </w:style>
-  <w:style w:type="paragraph" w:styleId="berschrift1">
-    <w:name w:val="heading 1"/>
-    <w:basedOn w:val="Standard"/>
-    <w:next w:val="Standard"/>
-    <w:link w:val="berschrift1Zchn"/>
-    <w:uiPriority w:val="9"/>
-    <w:qFormat/>
-    <w:rsid w:val="00D92C3D"/>
-    <w:pPr>
-      <w:outlineLvl w:val="0"/>
-    </w:pPr>
-    <w:rPr>
-      <w:b/>
-      <w:sz w:val="48"/>
-      <w:szCs w:val="40"/>
-    </w:rPr>
-  </w:style>
-  <w:style w:type="paragraph" w:styleId="berschrift2">
-    <w:name w:val="heading 2"/>
-    <w:next w:val="Standard"/>
-    <w:link w:val="berschrift2Zchn"/>
-    <w:uiPriority w:val="9"/>
-    <w:unhideWhenUsed/>
-    <w:qFormat/>
-    <w:rsid w:val="005D2830"/>
-    <w:pPr>
-      <w:spacing w:before="200" w:after="0"/>
-      <w:outlineLvl w:val="1"/>
-    </w:pPr>
-    <w:rPr>
-      <w:rFonts w:ascii="Arial" w:hAnsi="Arial" w:cs="Arial"/>
-      <w:b/>
-      <w:sz w:val="40"/>
-      <w:szCs w:val="40"/>
-    </w:rPr>
-  </w:style>
-  <w:style w:type="paragraph" w:styleId="berschrift3">
-    <w:name w:val="heading 3"/>
-    <w:next w:val="Standard"/>
-    <w:link w:val="berschrift3Zchn"/>
-    <w:uiPriority w:val="9"/>
-    <w:unhideWhenUsed/>
-    <w:qFormat/>
-    <w:rsid w:val="00063401"/>
-    <w:pPr>
-      <w:spacing w:before="120" w:after="0" w:line="240" w:lineRule="auto"/>
-      <w:outlineLvl w:val="2"/>
-    </w:pPr>
-    <w:rPr>
-      <w:rFonts w:ascii="Arial" w:hAnsi="Arial" w:cs="Arial"/>
-      <w:b/>
-      <w:sz w:val="36"/>
-      <w:szCs w:val="36"/>
-    </w:rPr>
-  </w:style>
-  <w:style w:type="paragraph" w:styleId="berschrift4">
-    <w:name w:val="heading 4"/>
-    <w:basedOn w:val="Standard"/>
-    <w:next w:val="Standard"/>
-    <w:link w:val="berschrift4Zchn"/>
-    <w:uiPriority w:val="9"/>
-    <w:unhideWhenUsed/>
-    <w:qFormat/>
-    <w:rsid w:val="00063401"/>
-    <w:pPr>
-      <w:spacing w:before="120"/>
-      <w:outlineLvl w:val="3"/>
-    </w:pPr>
-    <w:rPr>
-      <w:b/>
-      <w:noProof/>
-      <w:sz w:val="32"/>
-      <w:szCs w:val="32"/>
-      <w:lang w:eastAsia="de-AT"/>
-    </w:rPr>
-  </w:style>
-  <w:style w:type="paragraph" w:styleId="berschrift5">
-    <w:name w:val="heading 5"/>
-    <w:basedOn w:val="Standard"/>
-    <w:next w:val="Standard"/>
-    <w:link w:val="berschrift5Zchn"/>
-    <w:uiPriority w:val="9"/>
-    <w:unhideWhenUsed/>
-    <w:qFormat/>
-    <w:rsid w:val="003E3B95"/>
-    <w:pPr>
-      <w:spacing w:before="100"/>
-      <w:outlineLvl w:val="4"/>
-    </w:pPr>
-    <w:rPr>
-      <w:b/>
-      <w:sz w:val="28"/>
-      <w:szCs w:val="28"/>
-    </w:rPr>
-  </w:style>
-  <w:style w:type="paragraph" w:styleId="berschrift6">
-    <w:name w:val="heading 6"/>
-    <w:basedOn w:val="Standard"/>
-    <w:next w:val="Standard"/>
-    <w:link w:val="berschrift6Zchn"/>
-    <w:uiPriority w:val="9"/>
-    <w:unhideWhenUsed/>
-    <w:qFormat/>
-    <w:rsid w:val="00956098"/>
-    <w:pPr>
-      <w:spacing w:before="120"/>
-      <w:outlineLvl w:val="5"/>
-    </w:pPr>
-    <w:rPr>
-      <w:b/>
-      <w:sz w:val="24"/>
-      <w:szCs w:val="32"/>
-    </w:rPr>
-  </w:style>
-  <w:style w:type="paragraph" w:styleId="berschrift7">
-    <w:name w:val="heading 7"/>
-    <w:basedOn w:val="Standard"/>
-    <w:next w:val="Standard"/>
-    <w:link w:val="berschrift7Zchn"/>
-    <w:uiPriority w:val="9"/>
-    <w:unhideWhenUsed/>
-    <w:qFormat/>
-    <w:rsid w:val="003E6999"/>
-    <w:pPr>
-      <w:spacing w:before="120"/>
-      <w:outlineLvl w:val="6"/>
-    </w:pPr>
-    <w:rPr>
-      <w:b/>
-    </w:rPr>
-  </w:style>
-  <w:style w:type="paragraph" w:styleId="berschrift8">
-    <w:name w:val="heading 8"/>
-    <w:basedOn w:val="Standard"/>
-    <w:next w:val="Standard"/>
-    <w:link w:val="berschrift8Zchn"/>
-    <w:uiPriority w:val="9"/>
-    <w:unhideWhenUsed/>
-    <w:qFormat/>
-    <w:rsid w:val="008660E2"/>
-    <w:pPr>
-      <w:spacing w:after="160"/>
-      <w:outlineLvl w:val="7"/>
-    </w:pPr>
-    <w:rPr>
-      <w:b/>
-      <w:i/>
-      <w:sz w:val="20"/>
-      <w:szCs w:val="20"/>
-    </w:rPr>
-  </w:style>
-  <w:style w:type="paragraph" w:styleId="berschrift9">
-    <w:name w:val="heading 9"/>
-    <w:basedOn w:val="Standard"/>
-    <w:next w:val="Standard"/>
-    <w:link w:val="berschrift9Zchn"/>
-    <w:uiPriority w:val="9"/>
-    <w:unhideWhenUsed/>
-    <w:qFormat/>
-    <w:rsid w:val="008660E2"/>
-    <w:pPr>
-      <w:keepNext/>
-      <w:keepLines/>
-      <w:spacing w:line="240" w:lineRule="auto"/>
-      <w:outlineLvl w:val="8"/>
-    </w:pPr>
-    <w:rPr>
-      <w:rFonts w:asciiTheme="majorHAnsi" w:eastAsiaTheme="majorEastAsia" w:hAnsiTheme="majorHAnsi" w:cstheme="majorBidi"/>
-      <w:i/>
-      <w:iCs/>
-      <w:color w:val="404040" w:themeColor="text1" w:themeTint="BF"/>
-      <w:sz w:val="20"/>
-      <w:szCs w:val="20"/>
-    </w:rPr>
-  </w:style>
-  <w:style w:type="character" w:default="1" w:styleId="Absatz-Standardschriftart">
-    <w:name w:val="Default Paragraph Font"/>
-    <w:uiPriority w:val="1"/>
-    <w:semiHidden/>
-    <w:unhideWhenUsed/>
-  </w:style>
-  <w:style w:type="table" w:default="1" w:styleId="NormaleTabelle">
-    <w:name w:val="Normal Table"/>
-    <w:uiPriority w:val="99"/>
-    <w:semiHidden/>
-    <w:unhideWhenUsed/>
-    <w:tblPr>
-      <w:tblInd w:w="0" w:type="dxa"/>
-      <w:tblCellMar>
-        <w:top w:w="0" w:type="dxa"/>
-        <w:left w:w="108" w:type="dxa"/>
-        <w:bottom w:w="0" w:type="dxa"/>
-        <w:right w:w="108" w:type="dxa"/>
-      </w:tblCellMar>
-    </w:tblPr>
-  </w:style>
-  <w:style w:type="numbering" w:default="1" w:styleId="KeineListe">
-    <w:name w:val="No List"/>
-    <w:uiPriority w:val="99"/>
-    <w:semiHidden/>
-    <w:unhideWhenUsed/>
-  </w:style>
-  <w:style w:type="character" w:customStyle="1" w:styleId="berschrift1Zchn">
-    <w:name w:val="Überschrift 1 Zchn"/>
-    <w:basedOn w:val="Absatz-Standardschriftart"/>
-    <w:link w:val="berschrift1"/>
-    <w:uiPriority w:val="9"/>
-    <w:rsid w:val="00D92C3D"/>
-    <w:rPr>
-      <w:rFonts w:ascii="Arial" w:hAnsi="Arial" w:cs="Arial"/>
-      <w:b/>
-      <w:sz w:val="48"/>
-      <w:szCs w:val="40"/>
-    </w:rPr>
-  </w:style>
-  <w:style w:type="character" w:customStyle="1" w:styleId="berschrift2Zchn">
-    <w:name w:val="Überschrift 2 Zchn"/>
-    <w:basedOn w:val="Absatz-Standardschriftart"/>
-    <w:link w:val="berschrift2"/>
-    <w:uiPriority w:val="9"/>
-    <w:rsid w:val="005D2830"/>
-    <w:rPr>
-      <w:rFonts w:ascii="Arial" w:hAnsi="Arial" w:cs="Arial"/>
-      <w:b/>
-      <w:sz w:val="40"/>
-      <w:szCs w:val="40"/>
-    </w:rPr>
-  </w:style>
-  <w:style w:type="character" w:customStyle="1" w:styleId="berschrift3Zchn">
-    <w:name w:val="Überschrift 3 Zchn"/>
-    <w:basedOn w:val="Absatz-Standardschriftart"/>
-    <w:link w:val="berschrift3"/>
-    <w:uiPriority w:val="9"/>
-    <w:rsid w:val="00063401"/>
-    <w:rPr>
-      <w:rFonts w:ascii="Arial" w:hAnsi="Arial" w:cs="Arial"/>
-      <w:b/>
-      <w:sz w:val="36"/>
-      <w:szCs w:val="36"/>
-    </w:rPr>
-  </w:style>
-  <w:style w:type="character" w:customStyle="1" w:styleId="berschrift4Zchn">
-    <w:name w:val="Überschrift 4 Zchn"/>
-    <w:basedOn w:val="Absatz-Standardschriftart"/>
-    <w:link w:val="berschrift4"/>
-    <w:uiPriority w:val="9"/>
-    <w:rsid w:val="00063401"/>
-    <w:rPr>
-      <w:rFonts w:ascii="Arial" w:hAnsi="Arial" w:cs="Arial"/>
-      <w:b/>
-      <w:noProof/>
-      <w:sz w:val="32"/>
-      <w:szCs w:val="32"/>
-      <w:lang w:eastAsia="de-AT"/>
-    </w:rPr>
-  </w:style>
-  <w:style w:type="paragraph" w:styleId="Listenabsatz">
-    <w:name w:val="List Paragraph"/>
-    <w:basedOn w:val="Standard"/>
-    <w:uiPriority w:val="34"/>
-    <w:qFormat/>
-    <w:rsid w:val="002642B1"/>
-    <w:pPr>
-      <w:ind w:left="720"/>
-      <w:contextualSpacing/>
-    </w:pPr>
-  </w:style>
-  <w:style w:type="character" w:styleId="Hyperlink">
-    <w:name w:val="Hyperlink"/>
-    <w:basedOn w:val="Absatz-Standardschriftart"/>
-    <w:uiPriority w:val="99"/>
-    <w:unhideWhenUsed/>
-    <w:rsid w:val="00BE248E"/>
-    <w:rPr>
-      <w:color w:val="0000FF" w:themeColor="hyperlink"/>
-      <w:u w:val="single"/>
-    </w:rPr>
-  </w:style>
-  <w:style w:type="paragraph" w:styleId="StandardWeb">
-    <w:name w:val="Normal (Web)"/>
-    <w:basedOn w:val="Standard"/>
-    <w:uiPriority w:val="99"/>
-    <w:unhideWhenUsed/>
-    <w:rsid w:val="006A2C78"/>
-    <w:pPr>
-      <w:spacing w:before="100" w:beforeAutospacing="1" w:after="100" w:afterAutospacing="1" w:line="240" w:lineRule="auto"/>
-    </w:pPr>
-    <w:rPr>
-      <w:rFonts w:ascii="Times New Roman" w:eastAsia="Times New Roman" w:hAnsi="Times New Roman" w:cs="Times New Roman"/>
-      <w:lang w:eastAsia="de-AT"/>
-    </w:rPr>
-  </w:style>
-  <w:style w:type="character" w:styleId="Fett">
-    <w:name w:val="Strong"/>
-    <w:basedOn w:val="Absatz-Standardschriftart"/>
-    <w:uiPriority w:val="22"/>
-    <w:qFormat/>
-    <w:rsid w:val="006A2C78"/>
-    <w:rPr>
-      <w:b/>
-      <w:bCs/>
-    </w:rPr>
-  </w:style>
-  <w:style w:type="table" w:styleId="Tabellenraster">
-    <w:name w:val="Table Grid"/>
-    <w:basedOn w:val="NormaleTabelle"/>
-    <w:uiPriority w:val="59"/>
-    <w:rsid w:val="0048272F"/>
-    <w:pPr>
-      <w:spacing w:after="0" w:line="240" w:lineRule="auto"/>
-    </w:pPr>
-    <w:tblPr>
-      <w:tblBorders>
-        <w:top w:val="single" w:sz="4" w:space="0" w:color="000000" w:themeColor="text1"/>
-        <w:left w:val="single" w:sz="4" w:space="0" w:color="000000" w:themeColor="text1"/>
-        <w:bottom w:val="single" w:sz="4" w:space="0" w:color="000000" w:themeColor="text1"/>
-        <w:right w:val="single" w:sz="4" w:space="0" w:color="000000" w:themeColor="text1"/>
-        <w:insideH w:val="single" w:sz="4" w:space="0" w:color="000000" w:themeColor="text1"/>
-        <w:insideV w:val="single" w:sz="4" w:space="0" w:color="000000" w:themeColor="text1"/>
-      </w:tblBorders>
-    </w:tblPr>
-  </w:style>
-  <w:style w:type="paragraph" w:styleId="Kopfzeile">
-    <w:name w:val="header"/>
-    <w:basedOn w:val="Standard"/>
-    <w:link w:val="KopfzeileZchn"/>
-    <w:uiPriority w:val="99"/>
-    <w:unhideWhenUsed/>
-    <w:rsid w:val="006B50B9"/>
-    <w:pPr>
-      <w:tabs>
-        <w:tab w:val="center" w:pos="4536"/>
-        <w:tab w:val="right" w:pos="9072"/>
-      </w:tabs>
-      <w:spacing w:line="240" w:lineRule="auto"/>
-    </w:pPr>
-  </w:style>
-  <w:style w:type="character" w:customStyle="1" w:styleId="KopfzeileZchn">
-    <w:name w:val="Kopfzeile Zchn"/>
-    <w:basedOn w:val="Absatz-Standardschriftart"/>
-    <w:link w:val="Kopfzeile"/>
-    <w:uiPriority w:val="99"/>
-    <w:rsid w:val="006B50B9"/>
-    <w:rPr>
-      <w:rFonts w:ascii="Arial" w:hAnsi="Arial" w:cs="Arial"/>
-      <w:sz w:val="24"/>
-      <w:szCs w:val="24"/>
-    </w:rPr>
-  </w:style>
-  <w:style w:type="paragraph" w:styleId="Fuzeile">
-    <w:name w:val="footer"/>
-    <w:basedOn w:val="Standard"/>
-    <w:link w:val="FuzeileZchn"/>
-    <w:uiPriority w:val="99"/>
-    <w:unhideWhenUsed/>
-    <w:rsid w:val="006B50B9"/>
-    <w:pPr>
-      <w:tabs>
-        <w:tab w:val="center" w:pos="4536"/>
-        <w:tab w:val="right" w:pos="9072"/>
-      </w:tabs>
-      <w:spacing w:line="240" w:lineRule="auto"/>
-    </w:pPr>
-  </w:style>
-  <w:style w:type="character" w:customStyle="1" w:styleId="FuzeileZchn">
-    <w:name w:val="Fußzeile Zchn"/>
-    <w:basedOn w:val="Absatz-Standardschriftart"/>
-    <w:link w:val="Fuzeile"/>
-    <w:uiPriority w:val="99"/>
-    <w:rsid w:val="006B50B9"/>
-    <w:rPr>
-      <w:rFonts w:ascii="Arial" w:hAnsi="Arial" w:cs="Arial"/>
-      <w:sz w:val="24"/>
-      <w:szCs w:val="24"/>
-    </w:rPr>
-  </w:style>
-  <w:style w:type="paragraph" w:styleId="Inhaltsverzeichnisberschrift">
-    <w:name w:val="TOC Heading"/>
-    <w:basedOn w:val="berschrift1"/>
-    <w:next w:val="Standard"/>
-    <w:uiPriority w:val="39"/>
-    <w:unhideWhenUsed/>
-    <w:qFormat/>
-    <w:rsid w:val="009F7740"/>
-    <w:pPr>
-      <w:keepNext/>
-      <w:keepLines/>
-      <w:outlineLvl w:val="9"/>
-    </w:pPr>
-    <w:rPr>
-      <w:rFonts w:asciiTheme="majorHAnsi" w:eastAsiaTheme="majorEastAsia" w:hAnsiTheme="majorHAnsi" w:cstheme="majorBidi"/>
-      <w:bCs/>
-      <w:color w:val="365F91" w:themeColor="accent1" w:themeShade="BF"/>
-      <w:sz w:val="28"/>
-      <w:szCs w:val="28"/>
-      <w:lang w:eastAsia="de-AT"/>
-    </w:rPr>
-  </w:style>
-  <w:style w:type="paragraph" w:styleId="Verzeichnis1">
-    <w:name w:val="toc 1"/>
-    <w:basedOn w:val="Standard"/>
-    <w:next w:val="Standard"/>
-    <w:autoRedefine/>
-    <w:uiPriority w:val="39"/>
-    <w:unhideWhenUsed/>
-    <w:rsid w:val="00D407B2"/>
-    <w:pPr>
-      <w:spacing w:before="120"/>
-    </w:pPr>
-    <w:rPr>
-      <w:b/>
-      <w:sz w:val="28"/>
-    </w:rPr>
-  </w:style>
-  <w:style w:type="paragraph" w:styleId="Verzeichnis2">
-    <w:name w:val="toc 2"/>
-    <w:basedOn w:val="Standard"/>
-    <w:next w:val="Standard"/>
-    <w:autoRedefine/>
-    <w:uiPriority w:val="39"/>
-    <w:unhideWhenUsed/>
-    <w:rsid w:val="005D2830"/>
-    <w:pPr>
-      <w:spacing w:after="100"/>
-    </w:pPr>
-    <w:rPr>
-      <w:b/>
-    </w:rPr>
-  </w:style>
-  <w:style w:type="paragraph" w:styleId="Sprechblasentext">
-    <w:name w:val="Balloon Text"/>
-    <w:basedOn w:val="Standard"/>
-    <w:link w:val="SprechblasentextZchn"/>
-    <w:uiPriority w:val="99"/>
-    <w:semiHidden/>
-    <w:unhideWhenUsed/>
-    <w:rsid w:val="009F7740"/>
-    <w:pPr>
-      <w:spacing w:line="240" w:lineRule="auto"/>
-    </w:pPr>
-    <w:rPr>
-      <w:rFonts w:ascii="Tahoma" w:hAnsi="Tahoma" w:cs="Tahoma"/>
-      <w:sz w:val="16"/>
-      <w:szCs w:val="16"/>
-    </w:rPr>
-  </w:style>
-  <w:style w:type="character" w:customStyle="1" w:styleId="SprechblasentextZchn">
-    <w:name w:val="Sprechblasentext Zchn"/>
-    <w:basedOn w:val="Absatz-Standardschriftart"/>
-    <w:link w:val="Sprechblasentext"/>
-    <w:uiPriority w:val="99"/>
-    <w:semiHidden/>
-    <w:rsid w:val="009F7740"/>
-    <w:rPr>
-      <w:rFonts w:ascii="Tahoma" w:hAnsi="Tahoma" w:cs="Tahoma"/>
-      <w:sz w:val="16"/>
-      <w:szCs w:val="16"/>
-    </w:rPr>
-  </w:style>
-  <w:style w:type="paragraph" w:styleId="Verzeichnis3">
-    <w:name w:val="toc 3"/>
-    <w:basedOn w:val="Standard"/>
-    <w:next w:val="Standard"/>
-    <w:autoRedefine/>
-    <w:uiPriority w:val="39"/>
-    <w:unhideWhenUsed/>
-    <w:rsid w:val="005D2830"/>
-    <w:pPr>
-      <w:spacing w:after="100"/>
-      <w:ind w:left="227"/>
-    </w:pPr>
-  </w:style>
-  <w:style w:type="character" w:customStyle="1" w:styleId="berschrift5Zchn">
-    <w:name w:val="Überschrift 5 Zchn"/>
-    <w:basedOn w:val="Absatz-Standardschriftart"/>
-    <w:link w:val="berschrift5"/>
-    <w:uiPriority w:val="9"/>
-    <w:rsid w:val="003E3B95"/>
-    <w:rPr>
-      <w:rFonts w:ascii="Arial" w:hAnsi="Arial" w:cs="Arial"/>
-      <w:b/>
-      <w:sz w:val="28"/>
-      <w:szCs w:val="28"/>
-    </w:rPr>
-  </w:style>
-  <w:style w:type="character" w:customStyle="1" w:styleId="berschrift6Zchn">
-    <w:name w:val="Überschrift 6 Zchn"/>
-    <w:basedOn w:val="Absatz-Standardschriftart"/>
-    <w:link w:val="berschrift6"/>
-    <w:uiPriority w:val="9"/>
-    <w:rsid w:val="00956098"/>
-    <w:rPr>
-      <w:rFonts w:ascii="Arial" w:hAnsi="Arial" w:cs="Arial"/>
-      <w:b/>
-      <w:sz w:val="24"/>
-      <w:szCs w:val="32"/>
-    </w:rPr>
-  </w:style>
-  <w:style w:type="character" w:customStyle="1" w:styleId="berschrift7Zchn">
-    <w:name w:val="Überschrift 7 Zchn"/>
-    <w:basedOn w:val="Absatz-Standardschriftart"/>
-    <w:link w:val="berschrift7"/>
-    <w:uiPriority w:val="9"/>
-    <w:rsid w:val="003E6999"/>
-    <w:rPr>
-      <w:rFonts w:ascii="Arial" w:hAnsi="Arial" w:cs="Arial"/>
-      <w:b/>
-      <w:szCs w:val="24"/>
-    </w:rPr>
-  </w:style>
-  <w:style w:type="paragraph" w:styleId="Verzeichnis4">
-    <w:name w:val="toc 4"/>
-    <w:basedOn w:val="Standard"/>
-    <w:next w:val="Standard"/>
-    <w:autoRedefine/>
-    <w:uiPriority w:val="39"/>
-    <w:unhideWhenUsed/>
-    <w:rsid w:val="005D2830"/>
-    <w:pPr>
-      <w:spacing w:after="100"/>
-      <w:ind w:left="454"/>
-    </w:pPr>
-    <w:rPr>
-      <w:sz w:val="20"/>
-    </w:rPr>
-  </w:style>
-  <w:style w:type="character" w:customStyle="1" w:styleId="berschrift8Zchn">
-    <w:name w:val="Überschrift 8 Zchn"/>
-    <w:basedOn w:val="Absatz-Standardschriftart"/>
-    <w:link w:val="berschrift8"/>
-    <w:uiPriority w:val="9"/>
-    <w:rsid w:val="008660E2"/>
-    <w:rPr>
-      <w:rFonts w:ascii="Arial" w:hAnsi="Arial" w:cs="Arial"/>
-      <w:b/>
-      <w:i/>
-      <w:sz w:val="20"/>
-      <w:szCs w:val="20"/>
-    </w:rPr>
-  </w:style>
-  <w:style w:type="character" w:customStyle="1" w:styleId="berschrift9Zchn">
-    <w:name w:val="Überschrift 9 Zchn"/>
-    <w:basedOn w:val="Absatz-Standardschriftart"/>
-    <w:link w:val="berschrift9"/>
-    <w:uiPriority w:val="9"/>
-    <w:rsid w:val="008660E2"/>
-    <w:rPr>
-      <w:rFonts w:asciiTheme="majorHAnsi" w:eastAsiaTheme="majorEastAsia" w:hAnsiTheme="majorHAnsi" w:cstheme="majorBidi"/>
-      <w:i/>
-      <w:iCs/>
-      <w:color w:val="404040" w:themeColor="text1" w:themeTint="BF"/>
-      <w:sz w:val="20"/>
-      <w:szCs w:val="20"/>
-    </w:rPr>
-  </w:style>
-</w:styles>
-</file>
-
-<file path=word/stylesWithEffects.xml><?xml version="1.0" encoding="utf-8"?>
-<w:styles xmlns:wpc="http://schemas.microsoft.com/office/word/2010/wordprocessingCanvas" xmlns:mc="http://schemas.openxmlformats.org/markup-compatibility/2006" xmlns:o="urn:schemas-microsoft-com:office:office" xmlns:r="http://schemas.openxmlformats.org/officeDocument/2006/relationships" xmlns:m="http://schemas.openxmlformats.org/officeDocument/2006/math" xmlns:v="urn:schemas-microsoft-com:vml" xmlns:wp14="http://schemas.microsoft.com/office/word/2010/wordprocessingDrawing" xmlns:wp="http://schemas.openxmlformats.org/drawingml/2006/wordprocessingDrawing" xmlns:w10="urn:schemas-microsoft-com:office:word" xmlns:w="http://schemas.openxmlformats.org/wordprocessingml/2006/main" xmlns:w14="http://schemas.microsoft.com/office/word/2010/wordml" xmlns:wpg="http://schemas.microsoft.com/office/word/2010/wordprocessingGroup" xmlns:wpi="http://schemas.microsoft.com/office/word/2010/wordprocessingInk" xmlns:wne="http://schemas.microsoft.com/office/word/2006/wordml" xmlns:wps="http://schemas.microsoft.com/office/word/2010/wordprocessingShape" mc:Ignorable="w14 wp14">
-  <w:docDefaults>
-    <w:rPrDefault>
-      <w:rPr>
-        <w:rFonts w:asciiTheme="minorHAnsi" w:eastAsiaTheme="minorHAnsi" w:hAnsiTheme="minorHAnsi" w:cstheme="minorBidi"/>
-        <w:sz w:val="22"/>
-        <w:szCs w:val="22"/>
-        <w:lang w:val="de-AT" w:eastAsia="en-US" w:bidi="ar-SA"/>
-      </w:rPr>
-    </w:rPrDefault>
-    <w:pPrDefault>
-      <w:pPr>
-        <w:spacing w:after="200" w:line="276" w:lineRule="auto"/>
-      </w:pPr>
-    </w:pPrDefault>
-  </w:docDefaults>
-  <w:latentStyles w:defLockedState="0" w:defUIPriority="99" w:defSemiHidden="1" w:defUnhideWhenUsed="1" w:defQFormat="0" w:count="267">
-    <w:lsdException w:name="Normal" w:semiHidden="0" w:uiPriority="0" w:unhideWhenUsed="0" w:qFormat="1"/>
-    <w:lsdException w:name="heading 1" w:semiHidden="0" w:uiPriority="9" w:unhideWhenUsed="0" w:qFormat="1"/>
-    <w:lsdException w:name="heading 2" w:uiPriority="9" w:qFormat="1"/>
-    <w:lsdException w:name="heading 3" w:uiPriority="9" w:qFormat="1"/>
-    <w:lsdException w:name="heading 4" w:uiPriority="9" w:qFormat="1"/>
-    <w:lsdException w:name="heading 5" w:uiPriority="9" w:qFormat="1"/>
-    <w:lsdException w:name="heading 6" w:uiPriority="9" w:qFormat="1"/>
-    <w:lsdException w:name="heading 7" w:uiPriority="9" w:qFormat="1"/>
-    <w:lsdException w:name="heading 8" w:uiPriority="9" w:qFormat="1"/>
-    <w:lsdException w:name="heading 9" w:uiPriority="9" w:qFormat="1"/>
-    <w:lsdException w:name="toc 1" w:uiPriority="39"/>
-    <w:lsdException w:name="toc 2" w:uiPriority="39"/>
-    <w:lsdException w:name="toc 3" w:uiPriority="39"/>
-    <w:lsdException w:name="toc 4" w:uiPriority="39"/>
-    <w:lsdException w:name="toc 5" w:uiPriority="39"/>
-    <w:lsdException w:name="toc 6" w:uiPriority="39"/>
-    <w:lsdException w:name="toc 7" w:uiPriority="39"/>
-    <w:lsdException w:name="toc 8" w:uiPriority="39"/>
-    <w:lsdException w:name="toc 9" w:uiPriority="39"/>
-    <w:lsdException w:name="caption" w:uiPriority="35" w:qFormat="1"/>
-    <w:lsdException w:name="Title" w:semiHidden="0" w:uiPriority="10" w:unhideWhenUsed="0" w:qFormat="1"/>
-    <w:lsdException w:name="Default Paragraph Font" w:uiPriority="1"/>
-    <w:lsdException w:name="Subtitle" w:semiHidden="0" w:uiPriority="11" w:unhideWhenUsed="0" w:qFormat="1"/>
-    <w:lsdException w:name="Strong" w:semiHidden="0" w:uiPriority="22" w:unhideWhenUsed="0" w:qFormat="1"/>
-    <w:lsdException w:name="Emphasis" w:semiHidden="0" w:uiPriority="20" w:unhideWhenUsed="0" w:qFormat="1"/>
-    <w:lsdException w:name="Table Grid" w:semiHidden="0" w:uiPriority="59" w:unhideWhenUsed="0"/>
-    <w:lsdException w:name="Placeholder Text" w:unhideWhenUsed="0"/>
-    <w:lsdException w:name="No Spacing" w:semiHidden="0" w:uiPriority="1" w:unhideWhenUsed="0"/>
-    <w:lsdException w:name="Light Shading" w:semiHidden="0" w:uiPriority="60" w:unhideWhenUsed="0"/>
-    <w:lsdException w:name="Light List" w:semiHidden="0" w:uiPriority="61" w:unhideWhenUsed="0"/>
-    <w:lsdException w:name="Light Grid" w:semiHidden="0" w:uiPriority="62" w:unhideWhenUsed="0"/>
-    <w:lsdException w:name="Medium Shading 1" w:semiHidden="0" w:uiPriority="63" w:unhideWhenUsed="0"/>
-    <w:lsdException w:name="Medium Shading 2" w:semiHidden="0" w:uiPriority="64" w:unhideWhenUsed="0"/>
-    <w:lsdException w:name="Medium List 1" w:semiHidden="0" w:uiPriority="65" w:unhideWhenUsed="0"/>
-    <w:lsdException w:name="Medium List 2" w:semiHidden="0" w:uiPriority="66" w:unhideWhenUsed="0"/>
-    <w:lsdException w:name="Medium Grid 1" w:semiHidden="0" w:uiPriority="67" w:unhideWhenUsed="0"/>
-    <w:lsdException w:name="Medium Grid 2" w:semiHidden="0" w:uiPriority="68" w:unhideWhenUsed="0"/>
-    <w:lsdException w:name="Medium Grid 3" w:semiHidden="0" w:uiPriority="69" w:unhideWhenUsed="0"/>
-    <w:lsdException w:name="Dark List" w:semiHidden="0" w:uiPriority="70" w:unhideWhenUsed="0"/>
-    <w:lsdException w:name="Colorful Shading" w:semiHidden="0" w:uiPriority="71" w:unhideWhenUsed="0"/>
-    <w:lsdException w:name="Colorful List" w:semiHidden="0" w:uiPriority="72" w:unhideWhenUsed="0"/>
-    <w:lsdException w:name="Colorful Grid" w:semiHidden="0" w:uiPriority="73" w:unhideWhenUsed="0"/>
-    <w:lsdException w:name="Light Shading Accent 1" w:semiHidden="0" w:uiPriority="60" w:unhideWhenUsed="0"/>
-    <w:lsdException w:name="Light List Accent 1" w:semiHidden="0" w:uiPriority="61" w:unhideWhenUsed="0"/>
-    <w:lsdException w:name="Light Grid Accent 1" w:semiHidden="0" w:uiPriority="62" w:unhideWhenUsed="0"/>
-    <w:lsdException w:name="Medium Shading 1 Accent 1" w:semiHidden="0" w:uiPriority="63" w:unhideWhenUsed="0"/>
-    <w:lsdException w:name="Medium Shading 2 Accent 1" w:semiHidden="0" w:uiPriority="64" w:unhideWhenUsed="0"/>
-    <w:lsdException w:name="Medium List 1 Accent 1" w:semiHidden="0" w:uiPriority="65" w:unhideWhenUsed="0"/>
-    <w:lsdException w:name="Revision" w:unhideWhenUsed="0"/>
-    <w:lsdException w:name="List Paragraph" w:semiHidden="0" w:uiPriority="34" w:unhideWhenUsed="0" w:qFormat="1"/>
-    <w:lsdException w:name="Quote" w:semiHidden="0" w:uiPriority="29" w:unhideWhenUsed="0" w:qFormat="1"/>
-    <w:lsdException w:name="Intense Quote" w:semiHidden="0" w:uiPriority="30" w:unhideWhenUsed="0" w:qFormat="1"/>
-    <w:lsdException w:name="Medium List 2 Accent 1" w:semiHidden="0" w:uiPriority="66" w:unhideWhenUsed="0"/>
-    <w:lsdException w:name="Medium Grid 1 Accent 1" w:semiHidden="0" w:uiPriority="67" w:unhideWhenUsed="0"/>
-    <w:lsdException w:name="Medium Grid 2 Accent 1" w:semiHidden="0" w:uiPriority="68" w:unhideWhenUsed="0"/>
-    <w:lsdException w:name="Medium Grid 3 Accent 1" w:semiHidden="0" w:uiPriority="69" w:unhideWhenUsed="0"/>
-    <w:lsdException w:name="Dark List Accent 1" w:semiHidden="0" w:uiPriority="70" w:unhideWhenUsed="0"/>
-    <w:lsdException w:name="Colorful Shading Accent 1" w:semiHidden="0" w:uiPriority="71" w:unhideWhenUsed="0"/>
-    <w:lsdException w:name="Colorful List Accent 1" w:semiHidden="0" w:uiPriority="72" w:unhideWhenUsed="0"/>
-    <w:lsdException w:name="Colorful Grid Accent 1" w:semiHidden="0" w:uiPriority="73" w:unhideWhenUsed="0"/>
-    <w:lsdException w:name="Light Shading Accent 2" w:semiHidden="0" w:uiPriority="60" w:unhideWhenUsed="0"/>
-    <w:lsdException w:name="Light List Accent 2" w:semiHidden="0" w:uiPriority="61" w:unhideWhenUsed="0"/>
-    <w:lsdException w:name="Light Grid Accent 2" w:semiHidden="0" w:uiPriority="62" w:unhideWhenUsed="0"/>
-    <w:lsdException w:name="Medium Shading 1 Accent 2" w:semiHidden="0" w:uiPriority="63" w:unhideWhenUsed="0"/>
-    <w:lsdException w:name="Medium Shading 2 Accent 2" w:semiHidden="0" w:uiPriority="64" w:unhideWhenUsed="0"/>
-    <w:lsdException w:name="Medium List 1 Accent 2" w:semiHidden="0" w:uiPriority="65" w:unhideWhenUsed="0"/>
-    <w:lsdException w:name="Medium List 2 Accent 2" w:semiHidden="0" w:uiPriority="66" w:unhideWhenUsed="0"/>
-    <w:lsdException w:name="Medium Grid 1 Accent 2" w:semiHidden="0" w:uiPriority="67" w:unhideWhenUsed="0"/>
-    <w:lsdException w:name="Medium Grid 2 Accent 2" w:semiHidden="0" w:uiPriority="68" w:unhideWhenUsed="0"/>
-    <w:lsdException w:name="Medium Grid 3 Accent 2" w:semiHidden="0" w:uiPriority="69" w:unhideWhenUsed="0"/>
-    <w:lsdException w:name="Dark List Accent 2" w:semiHidden="0" w:uiPriority="70" w:unhideWhenUsed="0"/>
-    <w:lsdException w:name="Colorful Shading Accent 2" w:semiHidden="0" w:uiPriority="71" w:unhideWhenUsed="0"/>
-    <w:lsdException w:name="Colorful List Accent 2" w:semiHidden="0" w:uiPriority="72" w:unhideWhenUsed="0"/>
-    <w:lsdException w:name="Colorful Grid Accent 2" w:semiHidden="0" w:uiPriority="73" w:unhideWhenUsed="0"/>
-    <w:lsdException w:name="Light Shading Accent 3" w:semiHidden="0" w:uiPriority="60" w:unhideWhenUsed="0"/>
-    <w:lsdException w:name="Light List Accent 3" w:semiHidden="0" w:uiPriority="61" w:unhideWhenUsed="0"/>
-    <w:lsdException w:name="Light Grid Accent 3" w:semiHidden="0" w:uiPriority="62" w:unhideWhenUsed="0"/>
-    <w:lsdException w:name="Medium Shading 1 Accent 3" w:semiHidden="0" w:uiPriority="63" w:unhideWhenUsed="0"/>
-    <w:lsdException w:name="Medium Shading 2 Accent 3" w:semiHidden="0" w:uiPriority="64" w:unhideWhenUsed="0"/>
-    <w:lsdException w:name="Medium List 1 Accent 3" w:semiHidden="0" w:uiPriority="65" w:unhideWhenUsed="0"/>
-    <w:lsdException w:name="Medium List 2 Accent 3" w:semiHidden="0" w:uiPriority="66" w:unhideWhenUsed="0"/>
-    <w:lsdException w:name="Medium Grid 1 Accent 3" w:semiHidden="0" w:uiPriority="67" w:unhideWhenUsed="0"/>
-    <w:lsdException w:name="Medium Grid 2 Accent 3" w:semiHidden="0" w:uiPriority="68" w:unhideWhenUsed="0"/>
-    <w:lsdException w:name="Medium Grid 3 Accent 3" w:semiHidden="0" w:uiPriority="69" w:unhideWhenUsed="0"/>
-    <w:lsdException w:name="Dark List Accent 3" w:semiHidden="0" w:uiPriority="70" w:unhideWhenUsed="0"/>
-    <w:lsdException w:name="Colorful Shading Accent 3" w:semiHidden="0" w:uiPriority="71" w:unhideWhenUsed="0"/>
-    <w:lsdException w:name="Colorful List Accent 3" w:semiHidden="0" w:uiPriority="72" w:unhideWhenUsed="0"/>
-    <w:lsdException w:name="Colorful Grid Accent 3" w:semiHidden="0" w:uiPriority="73" w:unhideWhenUsed="0"/>
-    <w:lsdException w:name="Light Shading Accent 4" w:semiHidden="0" w:uiPriority="60" w:unhideWhenUsed="0"/>
-    <w:lsdException w:name="Light List Accent 4" w:semiHidden="0" w:uiPriority="61" w:unhideWhenUsed="0"/>
-    <w:lsdException w:name="Light Grid Accent 4" w:semiHidden="0" w:uiPriority="62" w:unhideWhenUsed="0"/>
-    <w:lsdException w:name="Medium Shading 1 Accent 4" w:semiHidden="0" w:uiPriority="63" w:unhideWhenUsed="0"/>
-    <w:lsdException w:name="Medium Shading 2 Accent 4" w:semiHidden="0" w:uiPriority="64" w:unhideWhenUsed="0"/>
-    <w:lsdException w:name="Medium List 1 Accent 4" w:semiHidden="0" w:uiPriority="65" w:unhideWhenUsed="0"/>
-    <w:lsdException w:name="Medium List 2 Accent 4" w:semiHidden="0" w:uiPriority="66" w:unhideWhenUsed="0"/>
-    <w:lsdException w:name="Medium Grid 1 Accent 4" w:semiHidden="0" w:uiPriority="67" w:unhideWhenUsed="0"/>
-    <w:lsdException w:name="Medium Grid 2 Accent 4" w:semiHidden="0" w:uiPriority="68" w:unhideWhenUsed="0"/>
-    <w:lsdException w:name="Medium Grid 3 Accent 4" w:semiHidden="0" w:uiPriority="69" w:unhideWhenUsed="0"/>
-    <w:lsdException w:name="Dark List Accent 4" w:semiHidden="0" w:uiPriority="70" w:unhideWhenUsed="0"/>
-    <w:lsdException w:name="Colorful Shading Accent 4" w:semiHidden="0" w:uiPriority="71" w:unhideWhenUsed="0"/>
-    <w:lsdException w:name="Colorful List Accent 4" w:semiHidden="0" w:uiPriority="72" w:unhideWhenUsed="0"/>
-    <w:lsdException w:name="Colorful Grid Accent 4" w:semiHidden="0" w:uiPriority="73" w:unhideWhenUsed="0"/>
-    <w:lsdException w:name="Light Shading Accent 5" w:semiHidden="0" w:uiPriority="60" w:unhideWhenUsed="0"/>
-    <w:lsdException w:name="Light List Accent 5" w:semiHidden="0" w:uiPriority="61" w:unhideWhenUsed="0"/>
-    <w:lsdException w:name="Light Grid Accent 5" w:semiHidden="0" w:uiPriority="62" w:unhideWhenUsed="0"/>
-    <w:lsdException w:name="Medium Shading 1 Accent 5" w:semiHidden="0" w:uiPriority="63" w:unhideWhenUsed="0"/>
-    <w:lsdException w:name="Medium Shading 2 Accent 5" w:semiHidden="0" w:uiPriority="64" w:unhideWhenUsed="0"/>
-    <w:lsdException w:name="Medium List 1 Accent 5" w:semiHidden="0" w:uiPriority="65" w:unhideWhenUsed="0"/>
-    <w:lsdException w:name="Medium List 2 Accent 5" w:semiHidden="0" w:uiPriority="66" w:unhideWhenUsed="0"/>
-    <w:lsdException w:name="Medium Grid 1 Accent 5" w:semiHidden="0" w:uiPriority="67" w:unhideWhenUsed="0"/>
-    <w:lsdException w:name="Medium Grid 2 Accent 5" w:semiHidden="0" w:uiPriority="68" w:unhideWhenUsed="0"/>
-    <w:lsdException w:name="Medium Grid 3 Accent 5" w:semiHidden="0" w:uiPriority="69" w:unhideWhenUsed="0"/>
-    <w:lsdException w:name="Dark List Accent 5" w:semiHidden="0" w:uiPriority="70" w:unhideWhenUsed="0"/>
-    <w:lsdException w:name="Colorful Shading Accent 5" w:semiHidden="0" w:uiPriority="71" w:unhideWhenUsed="0"/>
-    <w:lsdException w:name="Colorful List Accent 5" w:semiHidden="0" w:uiPriority="72" w:unhideWhenUsed="0"/>
-    <w:lsdException w:name="Colorful Grid Accent 5" w:semiHidden="0" w:uiPriority="73" w:unhideWhenUsed="0"/>
-    <w:lsdException w:name="Light Shading Accent 6" w:semiHidden="0" w:uiPriority="60" w:unhideWhenUsed="0"/>
-    <w:lsdException w:name="Light List Accent 6" w:semiHidden="0" w:uiPriority="61" w:unhideWhenUsed="0"/>
-    <w:lsdException w:name="Light Grid Accent 6" w:semiHidden="0" w:uiPriority="62" w:unhideWhenUsed="0"/>
-    <w:lsdException w:name="Medium Shading 1 Accent 6" w:semiHidden="0" w:uiPriority="63" w:unhideWhenUsed="0"/>
-    <w:lsdException w:name="Medium Shading 2 Accent 6" w:semiHidden="0" w:uiPriority="64" w:unhideWhenUsed="0"/>
-    <w:lsdException w:name="Medium List 1 Accent 6" w:semiHidden="0" w:uiPriority="65" w:unhideWhenUsed="0"/>
-    <w:lsdException w:name="Medium List 2 Accent 6" w:semiHidden="0" w:uiPriority="66" w:unhideWhenUsed="0"/>
-    <w:lsdException w:name="Medium Grid 1 Accent 6" w:semiHidden="0" w:uiPriority="67" w:unhideWhenUsed="0"/>
-    <w:lsdException w:name="Medium Grid 2 Accent 6" w:semiHidden="0" w:uiPriority="68" w:unhideWhenUsed="0"/>
-    <w:lsdException w:name="Medium Grid 3 Accent 6" w:semiHidden="0" w:uiPriority="69" w:unhideWhenUsed="0"/>
-    <w:lsdException w:name="Dark List Accent 6" w:semiHidden="0" w:uiPriority="70" w:unhideWhenUsed="0"/>
-    <w:lsdException w:name="Colorful Shading Accent 6" w:semiHidden="0" w:uiPriority="71" w:unhideWhenUsed="0"/>
-    <w:lsdException w:name="Colorful List Accent 6" w:semiHidden="0" w:uiPriority="72" w:unhideWhenUsed="0"/>
-    <w:lsdException w:name="Colorful Grid Accent 6" w:semiHidden="0" w:uiPriority="73" w:unhideWhenUsed="0"/>
-    <w:lsdException w:name="Subtle Emphasis" w:semiHidden="0" w:uiPriority="19" w:unhideWhenUsed="0" w:qFormat="1"/>
-    <w:lsdException w:name="Intense Emphasis" w:semiHidden="0" w:uiPriority="21" w:unhideWhenUsed="0" w:qFormat="1"/>
-    <w:lsdException w:name="Subtle Reference" w:semiHidden="0" w:uiPriority="31" w:unhideWhenUsed="0" w:qFormat="1"/>
-    <w:lsdException w:name="Intense Reference" w:semiHidden="0" w:uiPriority="32" w:unhideWhenUsed="0" w:qFormat="1"/>
-    <w:lsdException w:name="Book Title" w:semiHidden="0" w:uiPriority="33" w:unhideWhenUsed="0" w:qFormat="1"/>
-    <w:lsdException w:name="Bibliography" w:uiPriority="37"/>
-    <w:lsdException w:name="TOC Heading" w:uiPriority="39" w:qFormat="1"/>
+  <w:latentStyles w:defLockedState="0" w:defUIPriority="99" w:defSemiHidden="0" w:defUnhideWhenUsed="0" w:defQFormat="0" w:count="371">
+    <w:lsdException w:name="Normal" w:uiPriority="0" w:qFormat="1"/>
+    <w:lsdException w:name="heading 1" w:uiPriority="9" w:qFormat="1"/>
+    <w:lsdException w:name="heading 2" w:semiHidden="1" w:uiPriority="9" w:unhideWhenUsed="1" w:qFormat="1"/>
+    <w:lsdException w:name="heading 3" w:semiHidden="1" w:uiPriority="9" w:unhideWhenUsed="1" w:qFormat="1"/>
+    <w:lsdException w:name="heading 4" w:semiHidden="1" w:uiPriority="9" w:unhideWhenUsed="1" w:qFormat="1"/>
+    <w:lsdException w:name="heading 5" w:semiHidden="1" w:uiPriority="9" w:unhideWhenUsed="1" w:qFormat="1"/>
+    <w:lsdException w:name="heading 6" w:semiHidden="1" w:uiPriority="9" w:unhideWhenUsed="1" w:qFormat="1"/>
+    <w:lsdException w:name="heading 7" w:semiHidden="1" w:uiPriority="9" w:unhideWhenUsed="1" w:qFormat="1"/>
+    <w:lsdException w:name="heading 8" w:semiHidden="1" w:uiPriority="9" w:unhideWhenUsed="1" w:qFormat="1"/>
+    <w:lsdException w:name="heading 9" w:semiHidden="1" w:uiPriority="9" w:unhideWhenUsed="1" w:qFormat="1"/>
+    <w:lsdException w:name="index 1" w:semiHidden="1" w:unhideWhenUsed="1"/>
+    <w:lsdException w:name="index 2" w:semiHidden="1" w:unhideWhenUsed="1"/>
+    <w:lsdException w:name="index 3" w:semiHidden="1" w:unhideWhenUsed="1"/>
+    <w:lsdException w:name="index 4" w:semiHidden="1" w:unhideWhenUsed="1"/>
+    <w:lsdException w:name="index 5" w:semiHidden="1" w:unhideWhenUsed="1"/>
+    <w:lsdException w:name="index 6" w:semiHidden="1" w:unhideWhenUsed="1"/>
+    <w:lsdException w:name="index 7" w:semiHidden="1" w:unhideWhenUsed="1"/>
+    <w:lsdException w:name="index 8" w:semiHidden="1" w:unhideWhenUsed="1"/>
+    <w:lsdException w:name="index 9" w:semiHidden="1" w:unhideWhenUsed="1"/>
+    <w:lsdException w:name="toc 1" w:semiHidden="1" w:uiPriority="39" w:unhideWhenUsed="1"/>
+    <w:lsdException w:name="toc 2" w:semiHidden="1" w:uiPriority="39" w:unhideWhenUsed="1"/>
+    <w:lsdException w:name="toc 3" w:semiHidden="1" w:uiPriority="39" w:unhideWhenUsed="1"/>
+    <w:lsdException w:name="toc 4" w:semiHidden="1" w:uiPriority="39" w:unhideWhenUsed="1"/>
+    <w:lsdException w:name="toc 5" w:semiHidden="1" w:uiPriority="39" w:unhideWhenUsed="1"/>
+    <w:lsdException w:name="toc 6" w:semiHidden="1" w:uiPriority="39" w:unhideWhenUsed="1"/>
+    <w:lsdException w:name="toc 7" w:semiHidden="1" w:uiPriority="39" w:unhideWhenUsed="1"/>
+    <w:lsdException w:name="toc 8" w:semiHidden="1" w:uiPriority="39" w:unhideWhenUsed="1"/>
+    <w:lsdException w:name="toc 9" w:semiHidden="1" w:uiPriority="39" w:unhideWhenUsed="1"/>
+    <w:lsdException w:name="Normal Indent" w:semiHidden="1" w:unhideWhenUsed="1"/>
+    <w:lsdException w:name="footnote text" w:semiHidden="1" w:unhideWhenUsed="1"/>
+    <w:lsdException w:name="annotation text" w:semiHidden="1" w:unhideWhenUsed="1"/>
+    <w:lsdException w:name="header" w:semiHidden="1" w:unhideWhenUsed="1"/>
+    <w:lsdException w:name="footer" w:semiHidden="1" w:unhideWhenUsed="1"/>
+    <w:lsdException w:name="index heading" w:semiHidden="1" w:unhideWhenUsed="1"/>
+    <w:lsdException w:name="caption" w:semiHidden="1" w:uiPriority="35" w:unhideWhenUsed="1" w:qFormat="1"/>
+    <w:lsdException w:name="table of figures" w:semiHidden="1" w:unhideWhenUsed="1"/>
+    <w:lsdException w:name="envelope address" w:semiHidden="1" w:unhideWhenUsed="1"/>
+    <w:lsdException w:name="envelope return" w:semiHidden="1" w:unhideWhenUsed="1"/>
+    <w:lsdException w:name="footnote reference" w:semiHidden="1" w:unhideWhenUsed="1"/>
+    <w:lsdException w:name="annotation reference" w:semiHidden="1" w:unhideWhenUsed="1"/>
+    <w:lsdException w:name="line number" w:semiHidden="1" w:unhideWhenUsed="1"/>
+    <w:lsdException w:name="page number" w:semiHidden="1" w:unhideWhenUsed="1"/>
+    <w:lsdException w:name="endnote reference" w:semiHidden="1" w:unhideWhenUsed="1"/>
+    <w:lsdException w:name="endnote text" w:semiHidden="1" w:unhideWhenUsed="1"/>
+    <w:lsdException w:name="table of authorities" w:semiHidden="1" w:unhideWhenUsed="1"/>
+    <w:lsdException w:name="macro" w:semiHidden="1" w:unhideWhenUsed="1"/>
+    <w:lsdException w:name="toa heading" w:semiHidden="1" w:unhideWhenUsed="1"/>
+    <w:lsdException w:name="List" w:semiHidden="1" w:unhideWhenUsed="1"/>
+    <w:lsdException w:name="List Bullet" w:semiHidden="1" w:unhideWhenUsed="1"/>
+    <w:lsdException w:name="List Number" w:semiHidden="1" w:unhideWhenUsed="1"/>
+    <w:lsdException w:name="List 2" w:semiHidden="1" w:unhideWhenUsed="1"/>
+    <w:lsdException w:name="List 3" w:semiHidden="1" w:unhideWhenUsed="1"/>
+    <w:lsdException w:name="List 4" w:semiHidden="1" w:unhideWhenUsed="1"/>
+    <w:lsdException w:name="List 5" w:semiHidden="1" w:unhideWhenUsed="1"/>
+    <w:lsdException w:name="List Bullet 2" w:semiHidden="1" w:unhideWhenUsed="1"/>
+    <w:lsdException w:name="List Bullet 3" w:semiHidden="1" w:unhideWhenUsed="1"/>
+    <w:lsdException w:name="List Bullet 4" w:semiHidden="1" w:unhideWhenUsed="1"/>
+    <w:lsdException w:name="List Bullet 5" w:semiHidden="1" w:unhideWhenUsed="1"/>
+    <w:lsdException w:name="List Number 2" w:semiHidden="1" w:unhideWhenUsed="1"/>
+    <w:lsdException w:name="List Number 3" w:semiHidden="1" w:unhideWhenUsed="1"/>
+    <w:lsdException w:name="List Number 4" w:semiHidden="1" w:unhideWhenUsed="1"/>
+    <w:lsdException w:name="List Number 5" w:semiHidden="1" w:unhideWhenUsed="1"/>
+    <w:lsdException w:name="Title" w:uiPriority="10" w:qFormat="1"/>
+    <w:lsdException w:name="Closing" w:semiHidden="1" w:unhideWhenUsed="1"/>
+    <w:lsdException w:name="Signature" w:semiHidden="1" w:unhideWhenUsed="1"/>
+    <w:lsdException w:name="Default Paragraph Font" w:semiHidden="1" w:uiPriority="1" w:unhideWhenUsed="1"/>
+    <w:lsdException w:name="Body Text" w:semiHidden="1" w:unhideWhenUsed="1"/>
+    <w:lsdException w:name="Body Text Indent" w:semiHidden="1" w:unhideWhenUsed="1"/>
+    <w:lsdException w:name="List Continue" w:semiHidden="1" w:unhideWhenUsed="1"/>
+    <w:lsdException w:name="List Continue 2" w:semiHidden="1" w:unhideWhenUsed="1"/>
+    <w:lsdException w:name="List Continue 3" w:semiHidden="1" w:unhideWhenUsed="1"/>
+    <w:lsdException w:name="List Continue 4" w:semiHidden="1" w:unhideWhenUsed="1"/>
+    <w:lsdException w:name="List Continue 5" w:semiHidden="1" w:unhideWhenUsed="1"/>
+    <w:lsdException w:name="Message Header" w:semiHidden="1" w:unhideWhenUsed="1"/>
+    <w:lsdException w:name="Subtitle" w:uiPriority="11" w:qFormat="1"/>
+    <w:lsdException w:name="Salutation" w:semiHidden="1" w:unhideWhenUsed="1"/>
+    <w:lsdException w:name="Date" w:semiHidden="1" w:unhideWhenUsed="1"/>
+    <w:lsdException w:name="Body Text First Indent" w:semiHidden="1" w:unhideWhenUsed="1"/>
+    <w:lsdException w:name="Body Text First Indent 2" w:semiHidden="1" w:unhideWhenUsed="1"/>
+    <w:lsdException w:name="Note Heading" w:semiHidden="1" w:unhideWhenUsed="1"/>
+    <w:lsdException w:name="Body Text 2" w:semiHidden="1" w:unhideWhenUsed="1"/>
+    <w:lsdException w:name="Body Text 3" w:semiHidden="1" w:unhideWhenUsed="1"/>
+    <w:lsdException w:name="Body Text Indent 2" w:semiHidden="1" w:unhideWhenUsed="1"/>
+    <w:lsdException w:name="Body Text Indent 3" w:semiHidden="1" w:unhideWhenUsed="1"/>
+    <w:lsdException w:name="Block Text" w:semiHidden="1" w:unhideWhenUsed="1"/>
+    <w:lsdException w:name="Hyperlink" w:semiHidden="1" w:unhideWhenUsed="1"/>
+    <w:lsdException w:name="FollowedHyperlink" w:semiHidden="1" w:unhideWhenUsed="1"/>
+    <w:lsdException w:name="Strong" w:uiPriority="22" w:qFormat="1"/>
+    <w:lsdException w:name="Emphasis" w:uiPriority="20" w:qFormat="1"/>
+    <w:lsdException w:name="Document Map" w:semiHidden="1" w:unhideWhenUsed="1"/>
+    <w:lsdException w:name="Plain Text" w:semiHidden="1" w:unhideWhenUsed="1"/>
+    <w:lsdException w:name="E-mail Signature" w:semiHidden="1" w:unhideWhenUsed="1"/>
+    <w:lsdException w:name="HTML Top of Form" w:semiHidden="1" w:unhideWhenUsed="1"/>
+    <w:lsdException w:name="HTML Bottom of Form" w:semiHidden="1" w:unhideWhenUsed="1"/>
+    <w:lsdException w:name="Normal (Web)" w:semiHidden="1" w:unhideWhenUsed="1"/>
+    <w:lsdException w:name="HTML Acronym" w:semiHidden="1" w:unhideWhenUsed="1"/>
+    <w:lsdException w:name="HTML Address" w:semiHidden="1" w:unhideWhenUsed="1"/>
+    <w:lsdException w:name="HTML Cite" w:semiHidden="1" w:unhideWhenUsed="1"/>
+    <w:lsdException w:name="HTML Code" w:semiHidden="1" w:unhideWhenUsed="1"/>
+    <w:lsdException w:name="HTML Definition" w:semiHidden="1" w:unhideWhenUsed="1"/>
+    <w:lsdException w:name="HTML Keyboard" w:semiHidden="1" w:unhideWhenUsed="1"/>
+    <w:lsdException w:name="HTML Preformatted" w:semiHidden="1" w:unhideWhenUsed="1"/>
+    <w:lsdException w:name="HTML Sample" w:semiHidden="1" w:unhideWhenUsed="1"/>
+    <w:lsdException w:name="HTML Typewriter" w:semiHidden="1" w:unhideWhenUsed="1"/>
+    <w:lsdException w:name="HTML Variable" w:semiHidden="1" w:unhideWhenUsed="1"/>
+    <w:lsdException w:name="Normal Table" w:semiHidden="1" w:unhideWhenUsed="1"/>
+    <w:lsdException w:name="annotation subject" w:semiHidden="1" w:unhideWhenUsed="1"/>
+    <w:lsdException w:name="No List" w:semiHidden="1" w:unhideWhenUsed="1"/>
+    <w:lsdException w:name="Outline List 1" w:semiHidden="1" w:unhideWhenUsed="1"/>
+    <w:lsdException w:name="Outline List 2" w:semiHidden="1" w:unhideWhenUsed="1"/>
+    <w:lsdException w:name="Outline List 3" w:semiHidden="1" w:unhideWhenUsed="1"/>
+    <w:lsdException w:name="Table Simple 1" w:semiHidden="1" w:unhideWhenUsed="1"/>
+    <w:lsdException w:name="Table Simple 2" w:semiHidden="1" w:unhideWhenUsed="1"/>
+    <w:lsdException w:name="Table Simple 3" w:semiHidden="1" w:unhideWhenUsed="1"/>
+    <w:lsdException w:name="Table Classic 1" w:semiHidden="1" w:unhideWhenUsed="1"/>
+    <w:lsdException w:name="Table Classic 2" w:semiHidden="1" w:unhideWhenUsed="1"/>
+    <w:lsdException w:name="Table Classic 3" w:semiHidden="1" w:unhideWhenUsed="1"/>
+    <w:lsdException w:name="Table Classic 4" w:semiHidden="1" w:unhideWhenUsed="1"/>
+    <w:lsdException w:name="Table Colorful 1" w:semiHidden="1" w:unhideWhenUsed="1"/>
+    <w:lsdException w:name="Table Colorful 2" w:semiHidden="1" w:unhideWhenUsed="1"/>
+    <w:lsdException w:name="Table Colorful 3" w:semiHidden="1" w:unhideWhenUsed="1"/>
+    <w:lsdException w:name="Table Columns 1" w:semiHidden="1" w:unhideWhenUsed="1"/>
+    <w:lsdException w:name="Table Columns 2" w:semiHidden="1" w:unhideWhenUsed="1"/>
+    <w:lsdException w:name="Table Columns 3" w:semiHidden="1" w:unhideWhenUsed="1"/>
+    <w:lsdException w:name="Table Columns 4" w:semiHidden="1" w:unhideWhenUsed="1"/>
+    <w:lsdException w:name="Table Columns 5" w:semiHidden="1" w:unhideWhenUsed="1"/>
+    <w:lsdException w:name="Table Grid 1" w:semiHidden="1" w:unhideWhenUsed="1"/>
+    <w:lsdException w:name="Table Grid 2" w:semiHidden="1" w:unhideWhenUsed="1"/>
+    <w:lsdException w:name="Table Grid 3" w:semiHidden="1" w:unhideWhenUsed="1"/>
+    <w:lsdException w:name="Table Grid 4" w:semiHidden="1" w:unhideWhenUsed="1"/>
+    <w:lsdException w:name="Table Grid 5" w:semiHidden="1" w:unhideWhenUsed="1"/>
+    <w:lsdException w:name="Table Grid 6" w:semiHidden="1" w:unhideWhenUsed="1"/>
+    <w:lsdException w:name="Table Grid 7" w:semiHidden="1" w:unhideWhenUsed="1"/>
+    <w:lsdException w:name="Table Grid 8" w:semiHidden="1" w:unhideWhenUsed="1"/>
+    <w:lsdException w:name="Table List 1" w:semiHidden="1" w:unhideWhenUsed="1"/>
+    <w:lsdException w:name="Table List 2" w:semiHidden="1" w:unhideWhenUsed="1"/>
+    <w:lsdException w:name="Table List 3" w:semiHidden="1" w:unhideWhenUsed="1"/>
+    <w:lsdException w:name="Table List 4" w:semiHidden="1" w:unhideWhenUsed="1"/>
+    <w:lsdException w:name="Table List 5" w:semiHidden="1" w:unhideWhenUsed="1"/>
+    <w:lsdException w:name="Table List 6" w:semiHidden="1" w:unhideWhenUsed="1"/>
+    <w:lsdException w:name="Table List 7" w:semiHidden="1" w:unhideWhenUsed="1"/>
+    <w:lsdException w:name="Table List 8" w:semiHidden="1" w:unhideWhenUsed="1"/>
+    <w:lsdException w:name="Table 3D effects 1" w:semiHidden="1" w:unhideWhenUsed="1"/>
+    <w:lsdException w:name="Table 3D effects 2" w:semiHidden="1" w:unhideWhenUsed="1"/>
+    <w:lsdException w:name="Table 3D effects 3" w:semiHidden="1" w:unhideWhenUsed="1"/>
+    <w:lsdException w:name="Table Contemporary" w:semiHidden="1" w:unhideWhenUsed="1"/>
+    <w:lsdException w:name="Table Elegant" w:semiHidden="1" w:unhideWhenUsed="1"/>
+    <w:lsdException w:name="Table Professional" w:semiHidden="1" w:unhideWhenUsed="1"/>
+    <w:lsdException w:name="Table Subtle 1" w:semiHidden="1" w:unhideWhenUsed="1"/>
+    <w:lsdException w:name="Table Subtle 2" w:semiHidden="1" w:unhideWhenUsed="1"/>
+    <w:lsdException w:name="Table Web 1" w:semiHidden="1" w:unhideWhenUsed="1"/>
+    <w:lsdException w:name="Table Web 2" w:semiHidden="1" w:unhideWhenUsed="1"/>
+    <w:lsdException w:name="Table Web 3" w:semiHidden="1" w:unhideWhenUsed="1"/>
+    <w:lsdException w:name="Balloon Text" w:semiHidden="1" w:unhideWhenUsed="1"/>
+    <w:lsdException w:name="Table Grid" w:uiPriority="59"/>
+    <w:lsdException w:name="Table Theme" w:semiHidden="1" w:unhideWhenUsed="1"/>
+    <w:lsdException w:name="Placeholder Text" w:semiHidden="1"/>
+    <w:lsdException w:name="No Spacing" w:uiPriority="1"/>
+    <w:lsdException w:name="Light Shading" w:uiPriority="60"/>
+    <w:lsdException w:name="Light List" w:uiPriority="61"/>
+    <w:lsdException w:name="Light Grid" w:uiPriority="62"/>
+    <w:lsdException w:name="Medium Shading 1" w:uiPriority="63"/>
+    <w:lsdException w:name="Medium Shading 2" w:uiPriority="64"/>
+    <w:lsdException w:name="Medium List 1" w:uiPriority="65"/>
+    <w:lsdException w:name="Medium List 2" w:uiPriority="66"/>
+    <w:lsdException w:name="Medium Grid 1" w:uiPriority="67"/>
+    <w:lsdException w:name="Medium Grid 2" w:uiPriority="68"/>
+    <w:lsdException w:name="Medium Grid 3" w:uiPriority="69"/>
+    <w:lsdException w:name="Dark List" w:uiPriority="70"/>
+    <w:lsdException w:name="Colorful Shading" w:uiPriority="71"/>
+    <w:lsdException w:name="Colorful List" w:uiPriority="72"/>
+    <w:lsdException w:name="Colorful Grid" w:uiPriority="73"/>
+    <w:lsdException w:name="Light Shading Accent 1" w:uiPriority="60"/>
+    <w:lsdException w:name="Light List Accent 1" w:uiPriority="61"/>
+    <w:lsdException w:name="Light Grid Accent 1" w:uiPriority="62"/>
+    <w:lsdException w:name="Medium Shading 1 Accent 1" w:uiPriority="63"/>
+    <w:lsdException w:name="Medium Shading 2 Accent 1" w:uiPriority="64"/>
+    <w:lsdException w:name="Medium List 1 Accent 1" w:uiPriority="65"/>
+    <w:lsdException w:name="Revision" w:semiHidden="1"/>
+    <w:lsdException w:name="List Paragraph" w:uiPriority="34" w:qFormat="1"/>
+    <w:lsdException w:name="Quote" w:uiPriority="29" w:qFormat="1"/>
+    <w:lsdException w:name="Intense Quote" w:uiPriority="30" w:qFormat="1"/>
+    <w:lsdException w:name="Medium List 2 Accent 1" w:uiPriority="66"/>
+    <w:lsdException w:name="Medium Grid 1 Accent 1" w:uiPriority="67"/>
+    <w:lsdException w:name="Medium Grid 2 Accent 1" w:uiPriority="68"/>
+    <w:lsdException w:name="Medium Grid 3 Accent 1" w:uiPriority="69"/>
+    <w:lsdException w:name="Dark List Accent 1" w:uiPriority="70"/>
+    <w:lsdException w:name="Colorful Shading Accent 1" w:uiPriority="71"/>
+    <w:lsdException w:name="Colorful List Accent 1" w:uiPriority="72"/>
+    <w:lsdException w:name="Colorful Grid Accent 1" w:uiPriority="73"/>
+    <w:lsdException w:name="Light Shading Accent 2" w:uiPriority="60"/>
+    <w:lsdException w:name="Light List Accent 2" w:uiPriority="61"/>
+    <w:lsdException w:name="Light Grid Accent 2" w:uiPriority="62"/>
+    <w:lsdException w:name="Medium Shading 1 Accent 2" w:uiPriority="63"/>
+    <w:lsdException w:name="Medium Shading 2 Accent 2" w:uiPriority="64"/>
+    <w:lsdException w:name="Medium List 1 Accent 2" w:uiPriority="65"/>
+    <w:lsdException w:name="Medium List 2 Accent 2" w:uiPriority="66"/>
+    <w:lsdException w:name="Medium Grid 1 Accent 2" w:uiPriority="67"/>
+    <w:lsdException w:name="Medium Grid 2 Accent 2" w:uiPriority="68"/>
+    <w:lsdException w:name="Medium Grid 3 Accent 2" w:uiPriority="69"/>
+    <w:lsdException w:name="Dark List Accent 2" w:uiPriority="70"/>
+    <w:lsdException w:name="Colorful Shading Accent 2" w:uiPriority="71"/>
+    <w:lsdException w:name="Colorful List Accent 2" w:uiPriority="72"/>
+    <w:lsdException w:name="Colorful Grid Accent 2" w:uiPriority="73"/>
+    <w:lsdException w:name="Light Shading Accent 3" w:uiPriority="60"/>
+    <w:lsdException w:name="Light List Accent 3" w:uiPriority="61"/>
+    <w:lsdException w:name="Light Grid Accent 3" w:uiPriority="62"/>
+    <w:lsdException w:name="Medium Shading 1 Accent 3" w:uiPriority="63"/>
+    <w:lsdException w:name="Medium Shading 2 Accent 3" w:uiPriority="64"/>
+    <w:lsdException w:name="Medium List 1 Accent 3" w:uiPriority="65"/>
+    <w:lsdException w:name="Medium List 2 Accent 3" w:uiPriority="66"/>
+    <w:lsdException w:name="Medium Grid 1 Accent 3" w:uiPriority="67"/>
+    <w:lsdException w:name="Medium Grid 2 Accent 3" w:uiPriority="68"/>
+    <w:lsdException w:name="Medium Grid 3 Accent 3" w:uiPriority="69"/>
+    <w:lsdException w:name="Dark List Accent 3" w:uiPriority="70"/>
+    <w:lsdException w:name="Colorful Shading Accent 3" w:uiPriority="71"/>
+    <w:lsdException w:name="Colorful List Accent 3" w:uiPriority="72"/>
+    <w:lsdException w:name="Colorful Grid Accent 3" w:uiPriority="73"/>
+    <w:lsdException w:name="Light Shading Accent 4" w:uiPriority="60"/>
+    <w:lsdException w:name="Light List Accent 4" w:uiPriority="61"/>
+    <w:lsdException w:name="Light Grid Accent 4" w:uiPriority="62"/>
+    <w:lsdException w:name="Medium Shading 1 Accent 4" w:uiPriority="63"/>
+    <w:lsdException w:name="Medium Shading 2 Accent 4" w:uiPriority="64"/>
+    <w:lsdException w:name="Medium List 1 Accent 4" w:uiPriority="65"/>
+    <w:lsdException w:name="Medium List 2 Accent 4" w:uiPriority="66"/>
+    <w:lsdException w:name="Medium Grid 1 Accent 4" w:uiPriority="67"/>
+    <w:lsdException w:name="Medium Grid 2 Accent 4" w:uiPriority="68"/>
+    <w:lsdException w:name="Medium Grid 3 Accent 4" w:uiPriority="69"/>
+    <w:lsdException w:name="Dark List Accent 4" w:uiPriority="70"/>
+    <w:lsdException w:name="Colorful Shading Accent 4" w:uiPriority="71"/>
+    <w:lsdException w:name="Colorful List Accent 4" w:uiPriority="72"/>
+    <w:lsdException w:name="Colorful Grid Accent 4" w:uiPriority="73"/>
+    <w:lsdException w:name="Light Shading Accent 5" w:uiPriority="60"/>
+    <w:lsdException w:name="Light List Accent 5" w:uiPriority="61"/>
+    <w:lsdException w:name="Light Grid Accent 5" w:uiPriority="62"/>
+    <w:lsdException w:name="Medium Shading 1 Accent 5" w:uiPriority="63"/>
+    <w:lsdException w:name="Medium Shading 2 Accent 5" w:uiPriority="64"/>
+    <w:lsdException w:name="Medium List 1 Accent 5" w:uiPriority="65"/>
+    <w:lsdException w:name="Medium List 2 Accent 5" w:uiPriority="66"/>
+    <w:lsdException w:name="Medium Grid 1 Accent 5" w:uiPriority="67"/>
+    <w:lsdException w:name="Medium Grid 2 Accent 5" w:uiPriority="68"/>
+    <w:lsdException w:name="Medium Grid 3 Accent 5" w:uiPriority="69"/>
+    <w:lsdException w:name="Dark List Accent 5" w:uiPriority="70"/>
+    <w:lsdException w:name="Colorful Shading Accent 5" w:uiPriority="71"/>
+    <w:lsdException w:name="Colorful List Accent 5" w:uiPriority="72"/>
+    <w:lsdException w:name="Colorful Grid Accent 5" w:uiPriority="73"/>
+    <w:lsdException w:name="Light Shading Accent 6" w:uiPriority="60"/>
+    <w:lsdException w:name="Light List Accent 6" w:uiPriority="61"/>
+    <w:lsdException w:name="Light Grid Accent 6" w:uiPriority="62"/>
+    <w:lsdException w:name="Medium Shading 1 Accent 6" w:uiPriority="63"/>
+    <w:lsdException w:name="Medium Shading 2 Accent 6" w:uiPriority="64"/>
+    <w:lsdException w:name="Medium List 1 Accent 6" w:uiPriority="65"/>
+    <w:lsdException w:name="Medium List 2 Accent 6" w:uiPriority="66"/>
+    <w:lsdException w:name="Medium Grid 1 Accent 6" w:uiPriority="67"/>
+    <w:lsdException w:name="Medium Grid 2 Accent 6" w:uiPriority="68"/>
+    <w:lsdException w:name="Medium Grid 3 Accent 6" w:uiPriority="69"/>
+    <w:lsdException w:name="Dark List Accent 6" w:uiPriority="70"/>
+    <w:lsdException w:name="Colorful Shading Accent 6" w:uiPriority="71"/>
+    <w:lsdException w:name="Colorful List Accent 6" w:uiPriority="72"/>
+    <w:lsdException w:name="Colorful Grid Accent 6" w:uiPriority="73"/>
+    <w:lsdException w:name="Subtle Emphasis" w:uiPriority="19" w:qFormat="1"/>
+    <w:lsdException w:name="Intense Emphasis" w:uiPriority="21" w:qFormat="1"/>
+    <w:lsdException w:name="Subtle Reference" w:uiPriority="31" w:qFormat="1"/>
+    <w:lsdException w:name="Intense Reference" w:uiPriority="32" w:qFormat="1"/>
+    <w:lsdException w:name="Book Title" w:uiPriority="33" w:qFormat="1"/>
+    <w:lsdException w:name="Bibliography" w:semiHidden="1" w:uiPriority="37" w:unhideWhenUsed="1"/>
+    <w:lsdException w:name="TOC Heading" w:semiHidden="1" w:uiPriority="39" w:unhideWhenUsed="1" w:qFormat="1"/>
+    <w:lsdException w:name="Plain Table 1" w:uiPriority="41"/>
+    <w:lsdException w:name="Plain Table 2" w:uiPriority="42"/>
+    <w:lsdException w:name="Plain Table 3" w:uiPriority="43"/>
+    <w:lsdException w:name="Plain Table 4" w:uiPriority="44"/>
+    <w:lsdException w:name="Plain Table 5" w:uiPriority="45"/>
+    <w:lsdException w:name="Grid Table Light" w:uiPriority="40"/>
+    <w:lsdException w:name="Grid Table 1 Light" w:uiPriority="46"/>
+    <w:lsdException w:name="Grid Table 2" w:uiPriority="47"/>
+    <w:lsdException w:name="Grid Table 3" w:uiPriority="48"/>
+    <w:lsdException w:name="Grid Table 4" w:uiPriority="49"/>
+    <w:lsdException w:name="Grid Table 5 Dark" w:uiPriority="50"/>
+    <w:lsdException w:name="Grid Table 6 Colorful" w:uiPriority="51"/>
+    <w:lsdException w:name="Grid Table 7 Colorful" w:uiPriority="52"/>
+    <w:lsdException w:name="Grid Table 1 Light Accent 1" w:uiPriority="46"/>
+    <w:lsdException w:name="Grid Table 2 Accent 1" w:uiPriority="47"/>
+    <w:lsdException w:name="Grid Table 3 Accent 1" w:uiPriority="48"/>
+    <w:lsdException w:name="Grid Table 4 Accent 1" w:uiPriority="49"/>
+    <w:lsdException w:name="Grid Table 5 Dark Accent 1" w:uiPriority="50"/>
+    <w:lsdException w:name="Grid Table 6 Colorful Accent 1" w:uiPriority="51"/>
+    <w:lsdException w:name="Grid Table 7 Colorful Accent 1" w:uiPriority="52"/>
+    <w:lsdException w:name="Grid Table 1 Light Accent 2" w:uiPriority="46"/>
+    <w:lsdException w:name="Grid Table 2 Accent 2" w:uiPriority="47"/>
+    <w:lsdException w:name="Grid Table 3 Accent 2" w:uiPriority="48"/>
+    <w:lsdException w:name="Grid Table 4 Accent 2" w:uiPriority="49"/>
+    <w:lsdException w:name="Grid Table 5 Dark Accent 2" w:uiPriority="50"/>
+    <w:lsdException w:name="Grid Table 6 Colorful Accent 2" w:uiPriority="51"/>
+    <w:lsdException w:name="Grid Table 7 Colorful Accent 2" w:uiPriority="52"/>
+    <w:lsdException w:name="Grid Table 1 Light Accent 3" w:uiPriority="46"/>
+    <w:lsdException w:name="Grid Table 2 Accent 3" w:uiPriority="47"/>
+    <w:lsdException w:name="Grid Table 3 Accent 3" w:uiPriority="48"/>
+    <w:lsdException w:name="Grid Table 4 Accent 3" w:uiPriority="49"/>
+    <w:lsdException w:name="Grid Table 5 Dark Accent 3" w:uiPriority="50"/>
+    <w:lsdException w:name="Grid Table 6 Colorful Accent 3" w:uiPriority="51"/>
+    <w:lsdException w:name="Grid Table 7 Colorful Accent 3" w:uiPriority="52"/>
+    <w:lsdException w:name="Grid Table 1 Light Accent 4" w:uiPriority="46"/>
+    <w:lsdException w:name="Grid Table 2 Accent 4" w:uiPriority="47"/>
+    <w:lsdException w:name="Grid Table 3 Accent 4" w:uiPriority="48"/>
+    <w:lsdException w:name="Grid Table 4 Accent 4" w:uiPriority="49"/>
+    <w:lsdException w:name="Grid Table 5 Dark Accent 4" w:uiPriority="50"/>
+    <w:lsdException w:name="Grid Table 6 Colorful Accent 4" w:uiPriority="51"/>
+    <w:lsdException w:name="Grid Table 7 Colorful Accent 4" w:uiPriority="52"/>
+    <w:lsdException w:name="Grid Table 1 Light Accent 5" w:uiPriority="46"/>
+    <w:lsdException w:name="Grid Table 2 Accent 5" w:uiPriority="47"/>
+    <w:lsdException w:name="Grid Table 3 Accent 5" w:uiPriority="48"/>
+    <w:lsdException w:name="Grid Table 4 Accent 5" w:uiPriority="49"/>
+    <w:lsdException w:name="Grid Table 5 Dark Accent 5" w:uiPriority="50"/>
+    <w:lsdException w:name="Grid Table 6 Colorful Accent 5" w:uiPriority="51"/>
+    <w:lsdException w:name="Grid Table 7 Colorful Accent 5" w:uiPriority="52"/>
+    <w:lsdException w:name="Grid Table 1 Light Accent 6" w:uiPriority="46"/>
+    <w:lsdException w:name="Grid Table 2 Accent 6" w:uiPriority="47"/>
+    <w:lsdException w:name="Grid Table 3 Accent 6" w:uiPriority="48"/>
+    <w:lsdException w:name="Grid Table 4 Accent 6" w:uiPriority="49"/>
+    <w:lsdException w:name="Grid Table 5 Dark Accent 6" w:uiPriority="50"/>
+    <w:lsdException w:name="Grid Table 6 Colorful Accent 6" w:uiPriority="51"/>
+    <w:lsdException w:name="Grid Table 7 Colorful Accent 6" w:uiPriority="52"/>
+    <w:lsdException w:name="List Table 1 Light" w:uiPriority="46"/>
+    <w:lsdException w:name="List Table 2" w:uiPriority="47"/>
+    <w:lsdException w:name="List Table 3" w:uiPriority="48"/>
+    <w:lsdException w:name="List Table 4" w:uiPriority="49"/>
+    <w:lsdException w:name="List Table 5 Dark" w:uiPriority="50"/>
+    <w:lsdException w:name="List Table 6 Colorful" w:uiPriority="51"/>
+    <w:lsdException w:name="List Table 7 Colorful" w:uiPriority="52"/>
+    <w:lsdException w:name="List Table 1 Light Accent 1" w:uiPriority="46"/>
+    <w:lsdException w:name="List Table 2 Accent 1" w:uiPriority="47"/>
+    <w:lsdException w:name="List Table 3 Accent 1" w:uiPriority="48"/>
+    <w:lsdException w:name="List Table 4 Accent 1" w:uiPriority="49"/>
+    <w:lsdException w:name="List Table 5 Dark Accent 1" w:uiPriority="50"/>
+    <w:lsdException w:name="List Table 6 Colorful Accent 1" w:uiPriority="51"/>
+    <w:lsdException w:name="List Table 7 Colorful Accent 1" w:uiPriority="52"/>
+    <w:lsdException w:name="List Table 1 Light Accent 2" w:uiPriority="46"/>
+    <w:lsdException w:name="List Table 2 Accent 2" w:uiPriority="47"/>
+    <w:lsdException w:name="List Table 3 Accent 2" w:uiPriority="48"/>
+    <w:lsdException w:name="List Table 4 Accent 2" w:uiPriority="49"/>
+    <w:lsdException w:name="List Table 5 Dark Accent 2" w:uiPriority="50"/>
+    <w:lsdException w:name="List Table 6 Colorful Accent 2" w:uiPriority="51"/>
+    <w:lsdException w:name="List Table 7 Colorful Accent 2" w:uiPriority="52"/>
+    <w:lsdException w:name="List Table 1 Light Accent 3" w:uiPriority="46"/>
+    <w:lsdException w:name="List Table 2 Accent 3" w:uiPriority="47"/>
+    <w:lsdException w:name="List Table 3 Accent 3" w:uiPriority="48"/>
+    <w:lsdException w:name="List Table 4 Accent 3" w:uiPriority="49"/>
+    <w:lsdException w:name="List Table 5 Dark Accent 3" w:uiPriority="50"/>
+    <w:lsdException w:name="List Table 6 Colorful Accent 3" w:uiPriority="51"/>
+    <w:lsdException w:name="List Table 7 Colorful Accent 3" w:uiPriority="52"/>
+    <w:lsdException w:name="List Table 1 Light Accent 4" w:uiPriority="46"/>
+    <w:lsdException w:name="List Table 2 Accent 4" w:uiPriority="47"/>
+    <w:lsdException w:name="List Table 3 Accent 4" w:uiPriority="48"/>
+    <w:lsdException w:name="List Table 4 Accent 4" w:uiPriority="49"/>
+    <w:lsdException w:name="List Table 5 Dark Accent 4" w:uiPriority="50"/>
+    <w:lsdException w:name="List Table 6 Colorful Accent 4" w:uiPriority="51"/>
+    <w:lsdException w:name="List Table 7 Colorful Accent 4" w:uiPriority="52"/>
+    <w:lsdException w:name="List Table 1 Light Accent 5" w:uiPriority="46"/>
+    <w:lsdException w:name="List Table 2 Accent 5" w:uiPriority="47"/>
+    <w:lsdException w:name="List Table 3 Accent 5" w:uiPriority="48"/>
+    <w:lsdException w:name="List Table 4 Accent 5" w:uiPriority="49"/>
+    <w:lsdException w:name="List Table 5 Dark Accent 5" w:uiPriority="50"/>
+    <w:lsdException w:name="List Table 6 Colorful Accent 5" w:uiPriority="51"/>
+    <w:lsdException w:name="List Table 7 Colorful Accent 5" w:uiPriority="52"/>
+    <w:lsdException w:name="List Table 1 Light Accent 6" w:uiPriority="46"/>
+    <w:lsdException w:name="List Table 2 Accent 6" w:uiPriority="47"/>
+    <w:lsdException w:name="List Table 3 Accent 6" w:uiPriority="48"/>
+    <w:lsdException w:name="List Table 4 Accent 6" w:uiPriority="49"/>
+    <w:lsdException w:name="List Table 5 Dark Accent 6" w:uiPriority="50"/>
+    <w:lsdException w:name="List Table 6 Colorful Accent 6" w:uiPriority="51"/>
+    <w:lsdException w:name="List Table 7 Colorful Accent 6" w:uiPriority="52"/>
   </w:latentStyles>
   <w:style w:type="paragraph" w:default="1" w:styleId="Standard">
     <w:name w:val="Normal"/>
@@ -3405,7 +3444,7 @@
 </file>
 
 <file path=customXml/itemProps1.xml><?xml version="1.0" encoding="utf-8"?>
-<ds:datastoreItem xmlns:ds="http://schemas.openxmlformats.org/officeDocument/2006/customXml" ds:itemID="{74EB834F-77EF-48BE-A508-86E6538747B7}">
+<ds:datastoreItem xmlns:ds="http://schemas.openxmlformats.org/officeDocument/2006/customXml" ds:itemID="{FAB6ACE1-0894-46C2-A5C9-3ED1BAD95726}">
   <ds:schemaRefs>
     <ds:schemaRef ds:uri="http://schemas.openxmlformats.org/officeDocument/2006/bibliography"/>
   </ds:schemaRefs>

</xml_diff>